<commit_message>
second draft of final report for Capstone Project.
</commit_message>
<xml_diff>
--- a/capstone/report.docx
+++ b/capstone/report.docx
@@ -280,7 +280,25 @@
     </w:p>
     <w:p>
       <w:r>
-        <w:t>To compare the AdaBoost and DNN models, we will be using an accuracy score, recall and processing time.  Accuracy will give us a measure of how well the model is able to predict the correct outcome.  Recall is important because we want to be able to minimize the False Negatives since this is a test for the presence of cancer in a breast mass.  Processing time is only relevant if the deployment of the solution has limited resources.  It is always good to see how the 2 models compare in time.  For processing time, we will use the python time modules to calculate time difference between the training start and stop of each of the 2 models.  The formulae for the accuracy, recall and processing time evaluation metrics are shown below.</w:t>
+        <w:t xml:space="preserve">To compare the AdaBoost and DNN models, we will be using an accuracy score, recall and processing time.  </w:t>
+      </w:r>
+      <w:r>
+        <w:t xml:space="preserve">Precision and F1 score will also be calculated, but not considered as important for our comparison.  </w:t>
+      </w:r>
+      <w:r>
+        <w:t xml:space="preserve">Accuracy will give us a measure of how well the model is able to predict the correct outcome.  Recall is important because we want to be able to minimize the False Negatives since this is a test for the presence of cancer in a breast mass.  Processing time is only relevant if the deployment of the solution has limited resources.  It is always good to see how the 2 models compare in time.  For processing time, we will use the python time modules to calculate time difference between the training start and stop of each of the 2 models.  The formulae for the accuracy, </w:t>
+      </w:r>
+      <w:r>
+        <w:t xml:space="preserve">precision, </w:t>
+      </w:r>
+      <w:r>
+        <w:t>recall</w:t>
+      </w:r>
+      <w:r>
+        <w:t>, F1 Score</w:t>
+      </w:r>
+      <w:r>
+        <w:t xml:space="preserve"> and processing time evaluation metrics are shown below.</w:t>
       </w:r>
     </w:p>
     <w:p>
@@ -308,7 +326,77 @@
         <w:rPr>
           <w:i/>
         </w:rPr>
+        <w:t xml:space="preserve">Precision = </w:t>
+      </w:r>
+      <w:r>
+        <w:rPr>
+          <w:i/>
+        </w:rPr>
+        <w:t>True Positives</w:t>
+      </w:r>
+      <w:r>
+        <w:rPr>
+          <w:i/>
+        </w:rPr>
+        <w:t xml:space="preserve"> / (</w:t>
+      </w:r>
+      <w:r>
+        <w:rPr>
+          <w:i/>
+        </w:rPr>
+        <w:t>True Positives</w:t>
+      </w:r>
+      <w:r>
+        <w:rPr>
+          <w:i/>
+        </w:rPr>
+        <w:t xml:space="preserve"> + </w:t>
+      </w:r>
+      <w:r>
+        <w:rPr>
+          <w:i/>
+        </w:rPr>
+        <w:t>False Positives</w:t>
+      </w:r>
+      <w:r>
+        <w:rPr>
+          <w:i/>
+        </w:rPr>
+        <w:t>)</w:t>
+      </w:r>
+    </w:p>
+    <w:p>
+      <w:pPr>
+        <w:spacing w:after="0"/>
+        <w:rPr>
+          <w:i/>
+        </w:rPr>
+      </w:pPr>
+      <w:r>
+        <w:rPr>
+          <w:i/>
+        </w:rPr>
         <w:t>Recall = True Positives / (False Negatives + True Positives)</w:t>
+      </w:r>
+    </w:p>
+    <w:p>
+      <w:pPr>
+        <w:spacing w:after="0"/>
+        <w:rPr>
+          <w:i/>
+        </w:rPr>
+      </w:pPr>
+      <w:r>
+        <w:rPr>
+          <w:i/>
+        </w:rPr>
+        <w:t xml:space="preserve">F1 = </w:t>
+      </w:r>
+      <w:r>
+        <w:rPr>
+          <w:i/>
+        </w:rPr>
+        <w:t>2 * (precision * recall) / (precision + recall)</w:t>
       </w:r>
     </w:p>
     <w:p>
@@ -569,12 +657,12 @@
         <w:spacing w:after="0"/>
       </w:pPr>
       <w:r>
+        <w:lastRenderedPageBreak/>
         <w:t>10. fractal dimension ("coastline approximation" - 1)</w:t>
       </w:r>
     </w:p>
     <w:p>
       <w:r>
-        <w:lastRenderedPageBreak/>
         <w:t>Each of these 10 features have a mean, standard error and worst or largest (mean of the three largest values) value which makes the total feature set 3 x 10 = 30 features in total.  Feature values have been recorded with 4 significant digits.</w:t>
       </w:r>
     </w:p>
@@ -834,6 +922,7 @@
         <w:jc w:val="center"/>
       </w:pPr>
       <w:r>
+        <w:lastRenderedPageBreak/>
         <w:t>Table 2</w:t>
       </w:r>
       <w:r>
@@ -842,7 +931,6 @@
     </w:p>
     <w:p>
       <w:r>
-        <w:lastRenderedPageBreak/>
         <w:t xml:space="preserve">We notice that the feature ranges and means are significantly different which we will have to normalize later for a Deep Neural Network model.  Also, since we have the mean values, standard </w:t>
       </w:r>
       <w:r>
@@ -1300,15 +1388,7 @@
         <w:t>we</w:t>
       </w:r>
       <w:r>
-        <w:t xml:space="preserve"> </w:t>
-      </w:r>
-      <w:proofErr w:type="spellStart"/>
-      <w:r>
-        <w:t>will</w:t>
-      </w:r>
-      <w:proofErr w:type="spellEnd"/>
-      <w:r>
-        <w:t xml:space="preserve"> only include the radius_ values.  For the concavity_ and concave points_ features, we will retain only the concavity_ features</w:t>
+        <w:t xml:space="preserve"> will only include the radius_ values.  For the concavity_ and concave points_ features, we will retain only the concavity_ features</w:t>
       </w:r>
       <w:r>
         <w:t>.</w:t>
@@ -6719,6 +6799,403 @@
       </w:r>
     </w:p>
     <w:p>
+      <w:pPr>
+        <w:pStyle w:val="Heading2"/>
+      </w:pPr>
+      <w:r>
+        <w:t>Free Form Visualization</w:t>
+      </w:r>
+    </w:p>
+    <w:p>
+      <w:r>
+        <w:t xml:space="preserve">One significant conclusion from this project is the features found to be most important.  </w:t>
+      </w:r>
+      <w:r>
+        <w:t xml:space="preserve">Based on the most important figures shown in Figure 8 above, we notice that the </w:t>
+      </w:r>
+      <w:proofErr w:type="spellStart"/>
+      <w:r>
+        <w:t>radius</w:t>
+      </w:r>
+      <w:r>
+        <w:t>_worst</w:t>
+      </w:r>
+      <w:proofErr w:type="spellEnd"/>
+      <w:r>
+        <w:t xml:space="preserve">, </w:t>
+      </w:r>
+      <w:proofErr w:type="spellStart"/>
+      <w:r>
+        <w:t>smoothness_worst</w:t>
+      </w:r>
+      <w:proofErr w:type="spellEnd"/>
+      <w:r>
+        <w:t xml:space="preserve"> and </w:t>
+      </w:r>
+      <w:proofErr w:type="spellStart"/>
+      <w:r>
+        <w:t>texture_worst</w:t>
+      </w:r>
+      <w:proofErr w:type="spellEnd"/>
+      <w:r>
+        <w:t xml:space="preserve"> , in that order, are the most important features for this data set.  This is also intuitively what we would expect, however</w:t>
+      </w:r>
+      <w:r>
+        <w:t>,</w:t>
+      </w:r>
+      <w:r>
+        <w:t xml:space="preserve"> I was expecting the mean radius to be among the top 3 most important features as well.</w:t>
+      </w:r>
+    </w:p>
+    <w:p>
+      <w:r>
+        <w:t xml:space="preserve">What is even more interesting is that when we look at the relational plots of </w:t>
+      </w:r>
+      <w:proofErr w:type="spellStart"/>
+      <w:r>
+        <w:t>radius_worst</w:t>
+      </w:r>
+      <w:proofErr w:type="spellEnd"/>
+      <w:r>
+        <w:t xml:space="preserve"> with the </w:t>
+      </w:r>
+      <w:proofErr w:type="spellStart"/>
+      <w:r>
+        <w:t>smoothness_worst</w:t>
+      </w:r>
+      <w:proofErr w:type="spellEnd"/>
+      <w:r>
+        <w:t xml:space="preserve"> and </w:t>
+      </w:r>
+      <w:proofErr w:type="spellStart"/>
+      <w:r>
+        <w:t>texture_worst</w:t>
+      </w:r>
+      <w:proofErr w:type="spellEnd"/>
+      <w:r>
+        <w:t xml:space="preserve">, we notice that malignant samples are very closely tied to the </w:t>
+      </w:r>
+      <w:proofErr w:type="spellStart"/>
+      <w:r>
+        <w:t>radius_worst</w:t>
+      </w:r>
+      <w:proofErr w:type="spellEnd"/>
+      <w:r>
+        <w:t xml:space="preserve"> feature.  In fact, where the </w:t>
+      </w:r>
+      <w:proofErr w:type="spellStart"/>
+      <w:r>
+        <w:t>radius_worst</w:t>
+      </w:r>
+      <w:proofErr w:type="spellEnd"/>
+      <w:r>
+        <w:t xml:space="preserve"> is mostly above a value of 15 – 20, the malignancy outcome is very likely and above 25 virtually a certainty.</w:t>
+      </w:r>
+    </w:p>
+    <w:p>
+      <w:pPr>
+        <w:jc w:val="center"/>
+      </w:pPr>
+      <w:r>
+        <w:rPr>
+          <w:noProof/>
+        </w:rPr>
+        <w:drawing>
+          <wp:inline distT="0" distB="0" distL="0" distR="0" wp14:anchorId="74C05903" wp14:editId="359FFFD9">
+            <wp:extent cx="2695575" cy="2210183"/>
+            <wp:effectExtent l="0" t="0" r="0" b="0"/>
+            <wp:docPr id="22" name="Picture 22" descr="C:\Users\ej4175\AppData\Local\Microsoft\Windows\INetCache\Content.MSO\FF6A06DA.tmp"/>
+            <wp:cNvGraphicFramePr>
+              <a:graphicFrameLocks xmlns:a="http://schemas.openxmlformats.org/drawingml/2006/main" noChangeAspect="1"/>
+            </wp:cNvGraphicFramePr>
+            <a:graphic xmlns:a="http://schemas.openxmlformats.org/drawingml/2006/main">
+              <a:graphicData uri="http://schemas.openxmlformats.org/drawingml/2006/picture">
+                <pic:pic xmlns:pic="http://schemas.openxmlformats.org/drawingml/2006/picture">
+                  <pic:nvPicPr>
+                    <pic:cNvPr id="0" name="Picture 27" descr="C:\Users\ej4175\AppData\Local\Microsoft\Windows\INetCache\Content.MSO\FF6A06DA.tmp"/>
+                    <pic:cNvPicPr>
+                      <a:picLocks noChangeAspect="1" noChangeArrowheads="1"/>
+                    </pic:cNvPicPr>
+                  </pic:nvPicPr>
+                  <pic:blipFill>
+                    <a:blip r:embed="rId36">
+                      <a:extLst>
+                        <a:ext uri="{28A0092B-C50C-407E-A947-70E740481C1C}">
+                          <a14:useLocalDpi xmlns:a14="http://schemas.microsoft.com/office/drawing/2010/main" val="0"/>
+                        </a:ext>
+                      </a:extLst>
+                    </a:blip>
+                    <a:srcRect/>
+                    <a:stretch>
+                      <a:fillRect/>
+                    </a:stretch>
+                  </pic:blipFill>
+                  <pic:spPr bwMode="auto">
+                    <a:xfrm>
+                      <a:off x="0" y="0"/>
+                      <a:ext cx="2747344" cy="2252630"/>
+                    </a:xfrm>
+                    <a:prstGeom prst="rect">
+                      <a:avLst/>
+                    </a:prstGeom>
+                    <a:noFill/>
+                    <a:ln>
+                      <a:noFill/>
+                    </a:ln>
+                  </pic:spPr>
+                </pic:pic>
+              </a:graphicData>
+            </a:graphic>
+          </wp:inline>
+        </w:drawing>
+      </w:r>
+    </w:p>
+    <w:p>
+      <w:pPr>
+        <w:jc w:val="center"/>
+      </w:pPr>
+      <w:r>
+        <w:t xml:space="preserve">Figure 9: Relational plot of diagnosis for </w:t>
+      </w:r>
+      <w:proofErr w:type="spellStart"/>
+      <w:r>
+        <w:t>radius_worst</w:t>
+      </w:r>
+      <w:proofErr w:type="spellEnd"/>
+      <w:r>
+        <w:t xml:space="preserve"> vs </w:t>
+      </w:r>
+      <w:proofErr w:type="spellStart"/>
+      <w:r>
+        <w:t>smoothness_worst</w:t>
+      </w:r>
+      <w:proofErr w:type="spellEnd"/>
+    </w:p>
+    <w:p>
+      <w:pPr>
+        <w:jc w:val="center"/>
+      </w:pPr>
+      <w:r>
+        <w:rPr>
+          <w:noProof/>
+        </w:rPr>
+        <w:drawing>
+          <wp:inline distT="0" distB="0" distL="0" distR="0" wp14:anchorId="19CA5FD3" wp14:editId="606B3AF9">
+            <wp:extent cx="2314575" cy="2223327"/>
+            <wp:effectExtent l="0" t="0" r="0" b="5715"/>
+            <wp:docPr id="25" name="Picture 25" descr="C:\Users\ej4175\AppData\Local\Microsoft\Windows\INetCache\Content.MSO\E6C14C4.tmp"/>
+            <wp:cNvGraphicFramePr>
+              <a:graphicFrameLocks xmlns:a="http://schemas.openxmlformats.org/drawingml/2006/main" noChangeAspect="1"/>
+            </wp:cNvGraphicFramePr>
+            <a:graphic xmlns:a="http://schemas.openxmlformats.org/drawingml/2006/main">
+              <a:graphicData uri="http://schemas.openxmlformats.org/drawingml/2006/picture">
+                <pic:pic xmlns:pic="http://schemas.openxmlformats.org/drawingml/2006/picture">
+                  <pic:nvPicPr>
+                    <pic:cNvPr id="0" name="Picture 33" descr="C:\Users\ej4175\AppData\Local\Microsoft\Windows\INetCache\Content.MSO\E6C14C4.tmp"/>
+                    <pic:cNvPicPr>
+                      <a:picLocks noChangeAspect="1" noChangeArrowheads="1"/>
+                    </pic:cNvPicPr>
+                  </pic:nvPicPr>
+                  <pic:blipFill>
+                    <a:blip r:embed="rId37" cstate="print">
+                      <a:extLst>
+                        <a:ext uri="{28A0092B-C50C-407E-A947-70E740481C1C}">
+                          <a14:useLocalDpi xmlns:a14="http://schemas.microsoft.com/office/drawing/2010/main" val="0"/>
+                        </a:ext>
+                      </a:extLst>
+                    </a:blip>
+                    <a:srcRect/>
+                    <a:stretch>
+                      <a:fillRect/>
+                    </a:stretch>
+                  </pic:blipFill>
+                  <pic:spPr bwMode="auto">
+                    <a:xfrm>
+                      <a:off x="0" y="0"/>
+                      <a:ext cx="2319684" cy="2228234"/>
+                    </a:xfrm>
+                    <a:prstGeom prst="rect">
+                      <a:avLst/>
+                    </a:prstGeom>
+                    <a:noFill/>
+                    <a:ln>
+                      <a:noFill/>
+                    </a:ln>
+                  </pic:spPr>
+                </pic:pic>
+              </a:graphicData>
+            </a:graphic>
+          </wp:inline>
+        </w:drawing>
+      </w:r>
+    </w:p>
+    <w:p>
+      <w:pPr>
+        <w:jc w:val="center"/>
+      </w:pPr>
+      <w:r>
+        <w:t>Figure 10: Pair-plot showing relationship between all worst features.</w:t>
+      </w:r>
+    </w:p>
+    <w:p>
+      <w:pPr>
+        <w:jc w:val="center"/>
+      </w:pPr>
+    </w:p>
+    <w:p>
+      <w:r>
+        <w:lastRenderedPageBreak/>
+        <w:t xml:space="preserve">Looking at the pair-plot of all the worst features we notice distinct peaks a distance from each other in the distributions on the </w:t>
+      </w:r>
+      <w:proofErr w:type="spellStart"/>
+      <w:r>
+        <w:t>diagnonal</w:t>
+      </w:r>
+      <w:proofErr w:type="spellEnd"/>
+      <w:r>
+        <w:t xml:space="preserve"> for </w:t>
+      </w:r>
+      <w:proofErr w:type="spellStart"/>
+      <w:r>
+        <w:t>radius_worst</w:t>
+      </w:r>
+      <w:proofErr w:type="spellEnd"/>
+      <w:r>
+        <w:t xml:space="preserve"> and </w:t>
+      </w:r>
+      <w:proofErr w:type="spellStart"/>
+      <w:r>
+        <w:t>concave_points_worst</w:t>
+      </w:r>
+      <w:proofErr w:type="spellEnd"/>
+      <w:r>
+        <w:t xml:space="preserve">.  The relational plot of these 2 features show that they may be used </w:t>
+      </w:r>
+      <w:proofErr w:type="spellStart"/>
+      <w:r>
+        <w:t>wit</w:t>
+      </w:r>
+      <w:proofErr w:type="spellEnd"/>
+      <w:r>
+        <w:t xml:space="preserve"> a single line discriminator for the malignancy test.</w:t>
+      </w:r>
+    </w:p>
+    <w:p>
+      <w:pPr>
+        <w:jc w:val="center"/>
+      </w:pPr>
+      <w:r>
+        <w:rPr>
+          <w:noProof/>
+        </w:rPr>
+        <w:drawing>
+          <wp:inline distT="0" distB="0" distL="0" distR="0" wp14:anchorId="17C2D335" wp14:editId="172857CD">
+            <wp:extent cx="2619375" cy="2147704"/>
+            <wp:effectExtent l="0" t="0" r="0" b="5080"/>
+            <wp:docPr id="26" name="Picture 26" descr="C:\Users\ej4175\AppData\Local\Microsoft\Windows\INetCache\Content.MSO\83C98B72.tmp"/>
+            <wp:cNvGraphicFramePr>
+              <a:graphicFrameLocks xmlns:a="http://schemas.openxmlformats.org/drawingml/2006/main" noChangeAspect="1"/>
+            </wp:cNvGraphicFramePr>
+            <a:graphic xmlns:a="http://schemas.openxmlformats.org/drawingml/2006/main">
+              <a:graphicData uri="http://schemas.openxmlformats.org/drawingml/2006/picture">
+                <pic:pic xmlns:pic="http://schemas.openxmlformats.org/drawingml/2006/picture">
+                  <pic:nvPicPr>
+                    <pic:cNvPr id="0" name="Picture 35" descr="C:\Users\ej4175\AppData\Local\Microsoft\Windows\INetCache\Content.MSO\83C98B72.tmp"/>
+                    <pic:cNvPicPr>
+                      <a:picLocks noChangeAspect="1" noChangeArrowheads="1"/>
+                    </pic:cNvPicPr>
+                  </pic:nvPicPr>
+                  <pic:blipFill>
+                    <a:blip r:embed="rId38">
+                      <a:extLst>
+                        <a:ext uri="{28A0092B-C50C-407E-A947-70E740481C1C}">
+                          <a14:useLocalDpi xmlns:a14="http://schemas.microsoft.com/office/drawing/2010/main" val="0"/>
+                        </a:ext>
+                      </a:extLst>
+                    </a:blip>
+                    <a:srcRect/>
+                    <a:stretch>
+                      <a:fillRect/>
+                    </a:stretch>
+                  </pic:blipFill>
+                  <pic:spPr bwMode="auto">
+                    <a:xfrm>
+                      <a:off x="0" y="0"/>
+                      <a:ext cx="2659307" cy="2180445"/>
+                    </a:xfrm>
+                    <a:prstGeom prst="rect">
+                      <a:avLst/>
+                    </a:prstGeom>
+                    <a:noFill/>
+                    <a:ln>
+                      <a:noFill/>
+                    </a:ln>
+                  </pic:spPr>
+                </pic:pic>
+              </a:graphicData>
+            </a:graphic>
+          </wp:inline>
+        </w:drawing>
+      </w:r>
+    </w:p>
+    <w:p>
+      <w:pPr>
+        <w:jc w:val="center"/>
+      </w:pPr>
+      <w:r>
+        <w:t xml:space="preserve">Figure </w:t>
+      </w:r>
+      <w:r>
+        <w:t>11</w:t>
+      </w:r>
+      <w:r>
+        <w:t xml:space="preserve">: Relational plot of diagnosis for </w:t>
+      </w:r>
+      <w:proofErr w:type="spellStart"/>
+      <w:r>
+        <w:t>radius_worst</w:t>
+      </w:r>
+      <w:proofErr w:type="spellEnd"/>
+      <w:r>
+        <w:t xml:space="preserve"> vs </w:t>
+      </w:r>
+      <w:r>
+        <w:t xml:space="preserve">concave </w:t>
+      </w:r>
+      <w:proofErr w:type="spellStart"/>
+      <w:r>
+        <w:t>points</w:t>
+      </w:r>
+      <w:r>
+        <w:t>_worst</w:t>
+      </w:r>
+      <w:proofErr w:type="spellEnd"/>
+    </w:p>
+    <w:p>
+      <w:r>
+        <w:t>Another interesting conclusion drawn from the results is that, for this project, the Deep Neural Network results from the best tuned model repeatedly produced better results compared to the best tuned AdaBoost model.  However, the DNN processing time was significantly larger than that required for the AdaBoost model.  This could be a consideration where a trade-off between processing time and accuracy needs to be made for the deployed solution.</w:t>
+      </w:r>
+    </w:p>
+    <w:p>
+      <w:pPr>
+        <w:pStyle w:val="Heading2"/>
+      </w:pPr>
+      <w:r>
+        <w:t>Reflection</w:t>
+      </w:r>
+    </w:p>
+    <w:p>
+      <w:r>
+        <w:t xml:space="preserve">This was a very interesting project to work on and I </w:t>
+      </w:r>
+      <w:proofErr w:type="gramStart"/>
+      <w:r>
+        <w:t>actually leant</w:t>
+      </w:r>
+      <w:proofErr w:type="gramEnd"/>
+      <w:r>
+        <w:t xml:space="preserve"> a great deal about breast cancer and the machine learning algorithms used we used for classification.  Feature selection seems to be key in fine-tuning the models to produce the best results.  Before the </w:t>
+      </w:r>
       <w:bookmarkStart w:id="0" w:name="_GoBack"/>
       <w:bookmarkEnd w:id="0"/>
     </w:p>
@@ -6727,6 +7204,16 @@
         <w:pStyle w:val="Heading2"/>
       </w:pPr>
       <w:r>
+        <w:t>Improvement</w:t>
+      </w:r>
+    </w:p>
+    <w:p/>
+    <w:p/>
+    <w:p>
+      <w:pPr>
+        <w:pStyle w:val="Heading2"/>
+      </w:pPr>
+      <w:r>
         <w:t>References</w:t>
       </w:r>
     </w:p>
@@ -6737,7 +7224,7 @@
       <w:r>
         <w:t xml:space="preserve"> [1]: </w:t>
       </w:r>
-      <w:hyperlink r:id="rId36" w:history="1">
+      <w:hyperlink r:id="rId39" w:history="1">
         <w:r>
           <w:rPr>
             <w:rStyle w:val="Hyperlink"/>
@@ -6810,7 +7297,11 @@
       </w:r>
       <w:proofErr w:type="gramEnd"/>
       <w:r>
-        <w:t xml:space="preserve"> combination of multiple neural networks for mineral resource estimation.  Journal of the Southern African Institute of Mining and Metallurgy, Volume 105, Number 4, 1 April 2005, pp. 237-246(10)</w:t>
+        <w:t xml:space="preserve"> combination of multiple neural networks for mineral resource </w:t>
+      </w:r>
+      <w:r>
+        <w:lastRenderedPageBreak/>
+        <w:t>estimation.  Journal of the Southern African Institute of Mining and Metallurgy, Volume 105, Number 4, 1 April 2005, pp. 237-246(10)</w:t>
       </w:r>
     </w:p>
     <w:p>
@@ -6838,7 +7329,7 @@
       </w:r>
     </w:p>
     <w:sectPr>
-      <w:footerReference w:type="default" r:id="rId37"/>
+      <w:footerReference w:type="default" r:id="rId40"/>
       <w:pgSz w:w="12240" w:h="15840"/>
       <w:pgMar w:top="1440" w:right="1440" w:bottom="1440" w:left="1440" w:header="720" w:footer="720" w:gutter="0"/>
       <w:cols w:space="720"/>

</xml_diff>

<commit_message>
Fisrt submission of Final Capstone Report.
</commit_message>
<xml_diff>
--- a/capstone/report.docx
+++ b/capstone/report.docx
@@ -219,7 +219,13 @@
     </w:p>
     <w:p>
       <w:r>
-        <w:t xml:space="preserve">There are 30 feature measurements contained in the dataset with each sample labeled as either (M) Malignant or (B) Benign.  The goal is to determine which features are most significant and to build and compare an </w:t>
+        <w:t xml:space="preserve">There are 30 feature measurements contained in the dataset with each sample labeled as either (M) Malignant or (B) Benign.  The goal is to determine which features are most </w:t>
+      </w:r>
+      <w:r>
+        <w:t>important</w:t>
+      </w:r>
+      <w:r>
+        <w:t xml:space="preserve"> and to build and compare an </w:t>
       </w:r>
       <w:r>
         <w:t>AdaBoost</w:t>
@@ -238,7 +244,7 @@
         </w:rPr>
       </w:pPr>
       <w:r>
-        <w:t xml:space="preserve">The solution involves the building of 2 competing models.  The first model will be an AdaBoost ensemble model and will be used as the benchmark model.  The second model will be a Deep Neural Network (DNN) model built with the </w:t>
+        <w:t xml:space="preserve">The first model will be an AdaBoost ensemble model and will be used as the benchmark model.  The second model will be a Deep Neural Network (DNN) model built with the </w:t>
       </w:r>
       <w:proofErr w:type="spellStart"/>
       <w:r>
@@ -263,18 +269,15 @@
         <w:t>[5][6]</w:t>
       </w:r>
       <w:r>
-        <w:t xml:space="preserve">.  The 2 competing </w:t>
-      </w:r>
+        <w:t>.  The 2 competing models will be compared by their evaluation metrics as described below.  We will also identify the most important features in the feature set.</w:t>
+      </w:r>
+    </w:p>
+    <w:p>
+      <w:pPr>
+        <w:pStyle w:val="Heading2"/>
+      </w:pPr>
       <w:r>
         <w:lastRenderedPageBreak/>
-        <w:t>models will be compared by their evaluation metrics as described below.  We will also identify the most important features in the feature set.</w:t>
-      </w:r>
-    </w:p>
-    <w:p>
-      <w:pPr>
-        <w:pStyle w:val="Heading2"/>
-      </w:pPr>
-      <w:r>
         <w:t>Metrics</w:t>
       </w:r>
     </w:p>
@@ -657,12 +660,12 @@
         <w:spacing w:after="0"/>
       </w:pPr>
       <w:r>
+        <w:t>10. fractal dimension ("coastline approximation" - 1)</w:t>
+      </w:r>
+    </w:p>
+    <w:p>
+      <w:r>
         <w:lastRenderedPageBreak/>
-        <w:t>10. fractal dimension ("coastline approximation" - 1)</w:t>
-      </w:r>
-    </w:p>
-    <w:p>
-      <w:r>
         <w:t>Each of these 10 features have a mean, standard error and worst or largest (mean of the three largest values) value which makes the total feature set 3 x 10 = 30 features in total.  Feature values have been recorded with 4 significant digits.</w:t>
       </w:r>
     </w:p>
@@ -922,22 +925,28 @@
         <w:jc w:val="center"/>
       </w:pPr>
       <w:r>
+        <w:t>Table 2</w:t>
+      </w:r>
+      <w:r>
+        <w:t>. Description of basic statistics in the feature set.</w:t>
+      </w:r>
+    </w:p>
+    <w:p>
+      <w:r>
         <w:lastRenderedPageBreak/>
-        <w:t>Table 2</w:t>
-      </w:r>
-      <w:r>
-        <w:t>. Description of basic statistics in the feature set.</w:t>
-      </w:r>
-    </w:p>
-    <w:p>
-      <w:r>
         <w:t xml:space="preserve">We notice that the feature ranges and means are significantly different which we will have to normalize later for a Deep Neural Network model.  Also, since we have the mean values, standard </w:t>
       </w:r>
       <w:r>
         <w:t>error (se)</w:t>
       </w:r>
       <w:r>
-        <w:t xml:space="preserve"> and the mean of the top 3 worst values for each significant feature, we expect that the feature set may be reduced by removing some features that are redundant or not as important.</w:t>
+        <w:t xml:space="preserve"> and the mean of the top 3 worst values for each significant feature, we expect that the feature set may be reduced by removing some features that are </w:t>
+      </w:r>
+      <w:r>
+        <w:t>highly correlated</w:t>
+      </w:r>
+      <w:r>
+        <w:t xml:space="preserve"> or not as important.</w:t>
       </w:r>
     </w:p>
     <w:p>
@@ -1137,7 +1146,32 @@
     </w:p>
     <w:p>
       <w:r>
-        <w:t xml:space="preserve">We used joint-plots to have a closer look at the relationship between radius and perimeter means, </w:t>
+        <w:t>We used joint-plots to have a closer look at the relationship between radius</w:t>
+      </w:r>
+      <w:r>
+        <w:t xml:space="preserve">, area </w:t>
+      </w:r>
+      <w:r>
+        <w:t xml:space="preserve">and perimeter means, </w:t>
+      </w:r>
+      <w:r>
+        <w:t xml:space="preserve">as well as </w:t>
+      </w:r>
+      <w:proofErr w:type="spellStart"/>
+      <w:r>
+        <w:t>concavity_mean</w:t>
+      </w:r>
+      <w:proofErr w:type="spellEnd"/>
+      <w:r>
+        <w:t xml:space="preserve"> and </w:t>
+      </w:r>
+      <w:proofErr w:type="spellStart"/>
+      <w:r>
+        <w:t>concavepoints_mean</w:t>
+      </w:r>
+      <w:proofErr w:type="spellEnd"/>
+      <w:r>
+        <w:t>.</w:t>
       </w:r>
     </w:p>
     <w:p>
@@ -1360,7 +1394,13 @@
         <w:jc w:val="center"/>
       </w:pPr>
       <w:r>
-        <w:t xml:space="preserve">Figure 6: Joint plot of </w:t>
+        <w:t xml:space="preserve">Figure </w:t>
+      </w:r>
+      <w:r>
+        <w:t>7</w:t>
+      </w:r>
+      <w:r>
+        <w:t xml:space="preserve">: Joint plot of </w:t>
       </w:r>
       <w:proofErr w:type="spellStart"/>
       <w:r>
@@ -1599,7 +1639,13 @@
         <w:jc w:val="center"/>
       </w:pPr>
       <w:r>
-        <w:t>Figure 7: Distributions of Features per Aggregation Category</w:t>
+        <w:t xml:space="preserve">Figure </w:t>
+      </w:r>
+      <w:r>
+        <w:t>8</w:t>
+      </w:r>
+      <w:r>
+        <w:t>: Distributions of Features per Aggregation Category</w:t>
       </w:r>
     </w:p>
     <w:p>
@@ -1863,7 +1909,13 @@
         <w:jc w:val="center"/>
       </w:pPr>
       <w:r>
-        <w:t>Figure 2. Illustration of AdaBoost Model.</w:t>
+        <w:t xml:space="preserve">Figure </w:t>
+      </w:r>
+      <w:r>
+        <w:t>9</w:t>
+      </w:r>
+      <w:r>
+        <w:t>. Illustration of AdaBoost Model.</w:t>
       </w:r>
     </w:p>
     <w:p>
@@ -2016,7 +2068,13 @@
         <w:jc w:val="center"/>
       </w:pPr>
       <w:r>
-        <w:t>Figure 3.  Illustration of DNN with 2 hidden layers.</w:t>
+        <w:t xml:space="preserve">Figure </w:t>
+      </w:r>
+      <w:r>
+        <w:t>10</w:t>
+      </w:r>
+      <w:r>
+        <w:t>.  Illustration of DNN with 2 hidden layers.</w:t>
       </w:r>
     </w:p>
     <w:p/>
@@ -2538,7 +2596,13 @@
         <w:jc w:val="center"/>
       </w:pPr>
       <w:r>
-        <w:t>Figure 7: Normalized Features per Feature Aggregation Category.</w:t>
+        <w:t xml:space="preserve">Figure </w:t>
+      </w:r>
+      <w:r>
+        <w:t>11</w:t>
+      </w:r>
+      <w:r>
+        <w:t>: Normalized Features per Feature Aggregation Category.</w:t>
       </w:r>
     </w:p>
     <w:p/>
@@ -3403,9 +3467,11 @@
                 <w:tab w:val="left" w:pos="13740"/>
                 <w:tab w:val="left" w:pos="14656"/>
               </w:tabs>
+              <w:jc w:val="center"/>
               <w:cnfStyle w:val="100000000000" w:firstRow="1" w:lastRow="0" w:firstColumn="0" w:lastColumn="0" w:oddVBand="0" w:evenVBand="0" w:oddHBand="0" w:evenHBand="0" w:firstRowFirstColumn="0" w:firstRowLastColumn="0" w:lastRowFirstColumn="0" w:lastRowLastColumn="0"/>
               <w:rPr>
                 <w:rFonts w:ascii="Courier New" w:eastAsia="Times New Roman" w:hAnsi="Courier New" w:cs="Courier New"/>
+                <w:b w:val="0"/>
                 <w:szCs w:val="20"/>
                 <w:lang w:eastAsia="en-US"/>
               </w:rPr>
@@ -3413,19 +3479,11 @@
             <w:r>
               <w:rPr>
                 <w:rFonts w:ascii="Courier New" w:eastAsia="Times New Roman" w:hAnsi="Courier New" w:cs="Courier New"/>
-                <w:szCs w:val="20"/>
-                <w:lang w:eastAsia="en-US"/>
-              </w:rPr>
-              <w:t>0.</w:t>
-            </w:r>
-            <w:r>
-              <w:rPr>
-                <w:rFonts w:ascii="Courier New" w:eastAsia="Times New Roman" w:hAnsi="Courier New" w:cs="Courier New"/>
                 <w:b w:val="0"/>
                 <w:szCs w:val="20"/>
                 <w:lang w:eastAsia="en-US"/>
               </w:rPr>
-              <w:t>9473684210526315</w:t>
+              <w:t>0.947</w:t>
             </w:r>
           </w:p>
         </w:tc>
@@ -3500,6 +3558,7 @@
                 <w:tab w:val="left" w:pos="13740"/>
                 <w:tab w:val="left" w:pos="14656"/>
               </w:tabs>
+              <w:jc w:val="center"/>
               <w:cnfStyle w:val="000000100000" w:firstRow="0" w:lastRow="0" w:firstColumn="0" w:lastColumn="0" w:oddVBand="0" w:evenVBand="0" w:oddHBand="1" w:evenHBand="0" w:firstRowFirstColumn="0" w:firstRowLastColumn="0" w:lastRowFirstColumn="0" w:lastRowLastColumn="0"/>
               <w:rPr>
                 <w:rFonts w:ascii="Courier New" w:eastAsia="Times New Roman" w:hAnsi="Courier New" w:cs="Courier New"/>
@@ -3513,7 +3572,15 @@
                 <w:szCs w:val="20"/>
                 <w:lang w:eastAsia="en-US"/>
               </w:rPr>
-              <w:t>0.975609756097561</w:t>
+              <w:t>0.97</w:t>
+            </w:r>
+            <w:r>
+              <w:rPr>
+                <w:rFonts w:ascii="Courier New" w:eastAsia="Times New Roman" w:hAnsi="Courier New" w:cs="Courier New"/>
+                <w:szCs w:val="20"/>
+                <w:lang w:eastAsia="en-US"/>
+              </w:rPr>
+              <w:t>6</w:t>
             </w:r>
           </w:p>
         </w:tc>
@@ -3587,6 +3654,7 @@
                 <w:tab w:val="left" w:pos="13740"/>
                 <w:tab w:val="left" w:pos="14656"/>
               </w:tabs>
+              <w:jc w:val="center"/>
               <w:cnfStyle w:val="000000000000" w:firstRow="0" w:lastRow="0" w:firstColumn="0" w:lastColumn="0" w:oddVBand="0" w:evenVBand="0" w:oddHBand="0" w:evenHBand="0" w:firstRowFirstColumn="0" w:firstRowLastColumn="0" w:lastRowFirstColumn="0" w:lastRowLastColumn="0"/>
               <w:rPr>
                 <w:rFonts w:ascii="Courier New" w:eastAsia="Times New Roman" w:hAnsi="Courier New" w:cs="Courier New"/>
@@ -3600,7 +3668,15 @@
                 <w:szCs w:val="20"/>
                 <w:lang w:eastAsia="en-US"/>
               </w:rPr>
-              <w:t>0.8888888888888888</w:t>
+              <w:t>0.88</w:t>
+            </w:r>
+            <w:r>
+              <w:rPr>
+                <w:rFonts w:ascii="Courier New" w:eastAsia="Times New Roman" w:hAnsi="Courier New" w:cs="Courier New"/>
+                <w:szCs w:val="20"/>
+                <w:lang w:eastAsia="en-US"/>
+              </w:rPr>
+              <w:t>9</w:t>
             </w:r>
           </w:p>
         </w:tc>
@@ -3675,6 +3751,7 @@
                 <w:tab w:val="left" w:pos="13740"/>
                 <w:tab w:val="left" w:pos="14656"/>
               </w:tabs>
+              <w:jc w:val="center"/>
               <w:cnfStyle w:val="000000100000" w:firstRow="0" w:lastRow="0" w:firstColumn="0" w:lastColumn="0" w:oddVBand="0" w:evenVBand="0" w:oddHBand="1" w:evenHBand="0" w:firstRowFirstColumn="0" w:firstRowLastColumn="0" w:lastRowFirstColumn="0" w:lastRowLastColumn="0"/>
               <w:rPr>
                 <w:rFonts w:ascii="Courier New" w:eastAsia="Times New Roman" w:hAnsi="Courier New" w:cs="Courier New"/>
@@ -3688,7 +3765,7 @@
                 <w:szCs w:val="20"/>
                 <w:lang w:eastAsia="en-US"/>
               </w:rPr>
-              <w:t>0.9302325581395349</w:t>
+              <w:t>0.930</w:t>
             </w:r>
           </w:p>
         </w:tc>
@@ -3762,6 +3839,7 @@
                 <w:tab w:val="left" w:pos="13740"/>
                 <w:tab w:val="left" w:pos="14656"/>
               </w:tabs>
+              <w:jc w:val="center"/>
               <w:cnfStyle w:val="000000000000" w:firstRow="0" w:lastRow="0" w:firstColumn="0" w:lastColumn="0" w:oddVBand="0" w:evenVBand="0" w:oddHBand="0" w:evenHBand="0" w:firstRowFirstColumn="0" w:firstRowLastColumn="0" w:lastRowFirstColumn="0" w:lastRowLastColumn="0"/>
               <w:rPr>
                 <w:rFonts w:ascii="Courier New" w:eastAsia="Times New Roman" w:hAnsi="Courier New" w:cs="Courier New"/>
@@ -3775,7 +3853,7 @@
                 <w:szCs w:val="20"/>
                 <w:lang w:eastAsia="en-US"/>
               </w:rPr>
-              <w:t>1.53125</w:t>
+              <w:t>1.531</w:t>
             </w:r>
           </w:p>
         </w:tc>
@@ -3872,6 +3950,7 @@
                 <w:tab w:val="left" w:pos="13740"/>
                 <w:tab w:val="left" w:pos="14656"/>
               </w:tabs>
+              <w:jc w:val="center"/>
               <w:cnfStyle w:val="100000000000" w:firstRow="1" w:lastRow="0" w:firstColumn="0" w:lastColumn="0" w:oddVBand="0" w:evenVBand="0" w:oddHBand="0" w:evenHBand="0" w:firstRowFirstColumn="0" w:firstRowLastColumn="0" w:lastRowFirstColumn="0" w:lastRowLastColumn="0"/>
               <w:rPr>
                 <w:rFonts w:ascii="Courier New" w:eastAsia="Times New Roman" w:hAnsi="Courier New" w:cs="Courier New"/>
@@ -3887,7 +3966,7 @@
                 <w:szCs w:val="20"/>
                 <w:lang w:eastAsia="en-US"/>
               </w:rPr>
-              <w:t>0.956140350877193</w:t>
+              <w:t>0.956</w:t>
             </w:r>
           </w:p>
         </w:tc>
@@ -3962,6 +4041,7 @@
                 <w:tab w:val="left" w:pos="13740"/>
                 <w:tab w:val="left" w:pos="14656"/>
               </w:tabs>
+              <w:jc w:val="center"/>
               <w:cnfStyle w:val="000000100000" w:firstRow="0" w:lastRow="0" w:firstColumn="0" w:lastColumn="0" w:oddVBand="0" w:evenVBand="0" w:oddHBand="1" w:evenHBand="0" w:firstRowFirstColumn="0" w:firstRowLastColumn="0" w:lastRowFirstColumn="0" w:lastRowLastColumn="0"/>
               <w:rPr>
                 <w:rFonts w:ascii="Courier New" w:eastAsia="Times New Roman" w:hAnsi="Courier New" w:cs="Courier New"/>
@@ -3976,6 +4056,14 @@
                 <w:lang w:eastAsia="en-US"/>
               </w:rPr>
               <w:t>1.0</w:t>
+            </w:r>
+            <w:r>
+              <w:rPr>
+                <w:rFonts w:ascii="Courier New" w:eastAsia="Times New Roman" w:hAnsi="Courier New" w:cs="Courier New"/>
+                <w:szCs w:val="20"/>
+                <w:lang w:eastAsia="en-US"/>
+              </w:rPr>
+              <w:t>00</w:t>
             </w:r>
           </w:p>
         </w:tc>
@@ -4049,6 +4137,7 @@
                 <w:tab w:val="left" w:pos="13740"/>
                 <w:tab w:val="left" w:pos="14656"/>
               </w:tabs>
+              <w:jc w:val="center"/>
               <w:cnfStyle w:val="000000000000" w:firstRow="0" w:lastRow="0" w:firstColumn="0" w:lastColumn="0" w:oddVBand="0" w:evenVBand="0" w:oddHBand="0" w:evenHBand="0" w:firstRowFirstColumn="0" w:firstRowLastColumn="0" w:lastRowFirstColumn="0" w:lastRowLastColumn="0"/>
               <w:rPr>
                 <w:rFonts w:ascii="Courier New" w:eastAsia="Times New Roman" w:hAnsi="Courier New" w:cs="Courier New"/>
@@ -4062,7 +4151,15 @@
                 <w:szCs w:val="20"/>
                 <w:lang w:eastAsia="en-US"/>
               </w:rPr>
-              <w:t>0.8888888888888888</w:t>
+              <w:t>0.88</w:t>
+            </w:r>
+            <w:r>
+              <w:rPr>
+                <w:rFonts w:ascii="Courier New" w:eastAsia="Times New Roman" w:hAnsi="Courier New" w:cs="Courier New"/>
+                <w:szCs w:val="20"/>
+                <w:lang w:eastAsia="en-US"/>
+              </w:rPr>
+              <w:t>9</w:t>
             </w:r>
           </w:p>
         </w:tc>
@@ -4137,6 +4234,7 @@
                 <w:tab w:val="left" w:pos="13740"/>
                 <w:tab w:val="left" w:pos="14656"/>
               </w:tabs>
+              <w:jc w:val="center"/>
               <w:cnfStyle w:val="000000100000" w:firstRow="0" w:lastRow="0" w:firstColumn="0" w:lastColumn="0" w:oddVBand="0" w:evenVBand="0" w:oddHBand="1" w:evenHBand="0" w:firstRowFirstColumn="0" w:firstRowLastColumn="0" w:lastRowFirstColumn="0" w:lastRowLastColumn="0"/>
               <w:rPr>
                 <w:rFonts w:ascii="Courier New" w:eastAsia="Times New Roman" w:hAnsi="Courier New" w:cs="Courier New"/>
@@ -4158,7 +4256,7 @@
                 <w:szCs w:val="20"/>
                 <w:lang w:eastAsia="en-US"/>
               </w:rPr>
-              <w:t>9411764705882353</w:t>
+              <w:t>941</w:t>
             </w:r>
           </w:p>
         </w:tc>
@@ -4232,6 +4330,7 @@
                 <w:tab w:val="left" w:pos="13740"/>
                 <w:tab w:val="left" w:pos="14656"/>
               </w:tabs>
+              <w:jc w:val="center"/>
               <w:cnfStyle w:val="000000000000" w:firstRow="0" w:lastRow="0" w:firstColumn="0" w:lastColumn="0" w:oddVBand="0" w:evenVBand="0" w:oddHBand="0" w:evenHBand="0" w:firstRowFirstColumn="0" w:firstRowLastColumn="0" w:lastRowFirstColumn="0" w:lastRowLastColumn="0"/>
               <w:rPr>
                 <w:rFonts w:ascii="Courier New" w:eastAsia="Times New Roman" w:hAnsi="Courier New" w:cs="Courier New"/>
@@ -4245,7 +4344,15 @@
                 <w:szCs w:val="20"/>
                 <w:lang w:eastAsia="en-US"/>
               </w:rPr>
-              <w:t>1.546875</w:t>
+              <w:t>1.54</w:t>
+            </w:r>
+            <w:r>
+              <w:rPr>
+                <w:rFonts w:ascii="Courier New" w:eastAsia="Times New Roman" w:hAnsi="Courier New" w:cs="Courier New"/>
+                <w:szCs w:val="20"/>
+                <w:lang w:eastAsia="en-US"/>
+              </w:rPr>
+              <w:t>7</w:t>
             </w:r>
           </w:p>
         </w:tc>
@@ -4261,12 +4368,15 @@
     </w:p>
     <w:p>
       <w:r>
-        <w:t>In the final AdaBoost model, the Accuracy score, Precision score and F1 score is higher with the processing time being just slightly more than the previous model.</w:t>
-      </w:r>
-    </w:p>
-    <w:p>
-      <w:r>
-        <w:t>For the DNN</w:t>
+        <w:t xml:space="preserve">In the final AdaBoost model, the Accuracy score, Precision score and F1 score is higher with the processing time being just slightly more than the previous </w:t>
+      </w:r>
+      <w:proofErr w:type="spellStart"/>
+      <w:r>
+        <w:t>model.For</w:t>
+      </w:r>
+      <w:proofErr w:type="spellEnd"/>
+      <w:r>
+        <w:t xml:space="preserve"> the DNN</w:t>
       </w:r>
       <w:r>
         <w:t>,</w:t>
@@ -4352,7 +4462,16 @@
                 <w:szCs w:val="20"/>
                 <w:lang w:eastAsia="en-US"/>
               </w:rPr>
-              <w:t>0.9736842105263158</w:t>
+              <w:t>0.97</w:t>
+            </w:r>
+            <w:r>
+              <w:rPr>
+                <w:rFonts w:ascii="Courier New" w:eastAsia="Times New Roman" w:hAnsi="Courier New" w:cs="Courier New"/>
+                <w:b w:val="0"/>
+                <w:szCs w:val="20"/>
+                <w:lang w:eastAsia="en-US"/>
+              </w:rPr>
+              <w:t>4</w:t>
             </w:r>
           </w:p>
         </w:tc>
@@ -4391,6 +4510,7 @@
           </w:tcPr>
           <w:p>
             <w:pPr>
+              <w:jc w:val="center"/>
               <w:cnfStyle w:val="000000100000" w:firstRow="0" w:lastRow="0" w:firstColumn="0" w:lastColumn="0" w:oddVBand="0" w:evenVBand="0" w:oddHBand="1" w:evenHBand="0" w:firstRowFirstColumn="0" w:firstRowLastColumn="0" w:lastRowFirstColumn="0" w:lastRowLastColumn="0"/>
               <w:rPr>
                 <w:rFonts w:ascii="Courier New" w:eastAsia="Times New Roman" w:hAnsi="Courier New" w:cs="Courier New"/>
@@ -4404,7 +4524,15 @@
                 <w:szCs w:val="20"/>
                 <w:lang w:eastAsia="en-US"/>
               </w:rPr>
-              <w:t xml:space="preserve"> 0.9565217391304348</w:t>
+              <w:t>0.95</w:t>
+            </w:r>
+            <w:r>
+              <w:rPr>
+                <w:rFonts w:ascii="Courier New" w:eastAsia="Times New Roman" w:hAnsi="Courier New" w:cs="Courier New"/>
+                <w:szCs w:val="20"/>
+                <w:lang w:eastAsia="en-US"/>
+              </w:rPr>
+              <w:t>7</w:t>
             </w:r>
           </w:p>
         </w:tc>
@@ -4442,6 +4570,7 @@
           </w:tcPr>
           <w:p>
             <w:pPr>
+              <w:jc w:val="center"/>
               <w:cnfStyle w:val="000000000000" w:firstRow="0" w:lastRow="0" w:firstColumn="0" w:lastColumn="0" w:oddVBand="0" w:evenVBand="0" w:oddHBand="0" w:evenHBand="0" w:firstRowFirstColumn="0" w:firstRowLastColumn="0" w:lastRowFirstColumn="0" w:lastRowLastColumn="0"/>
               <w:rPr>
                 <w:rFonts w:ascii="Courier New" w:eastAsia="Times New Roman" w:hAnsi="Courier New" w:cs="Courier New"/>
@@ -4455,7 +4584,15 @@
                 <w:szCs w:val="20"/>
                 <w:lang w:eastAsia="en-US"/>
               </w:rPr>
-              <w:t xml:space="preserve"> 0.9777777777777777</w:t>
+              <w:t>0.97</w:t>
+            </w:r>
+            <w:r>
+              <w:rPr>
+                <w:rFonts w:ascii="Courier New" w:eastAsia="Times New Roman" w:hAnsi="Courier New" w:cs="Courier New"/>
+                <w:szCs w:val="20"/>
+                <w:lang w:eastAsia="en-US"/>
+              </w:rPr>
+              <w:t>8</w:t>
             </w:r>
           </w:p>
         </w:tc>
@@ -4494,6 +4631,7 @@
           </w:tcPr>
           <w:p>
             <w:pPr>
+              <w:jc w:val="center"/>
               <w:cnfStyle w:val="000000100000" w:firstRow="0" w:lastRow="0" w:firstColumn="0" w:lastColumn="0" w:oddVBand="0" w:evenVBand="0" w:oddHBand="1" w:evenHBand="0" w:firstRowFirstColumn="0" w:firstRowLastColumn="0" w:lastRowFirstColumn="0" w:lastRowLastColumn="0"/>
               <w:rPr>
                 <w:rFonts w:ascii="Courier New" w:eastAsia="Times New Roman" w:hAnsi="Courier New" w:cs="Courier New"/>
@@ -4507,7 +4645,7 @@
                 <w:szCs w:val="20"/>
                 <w:lang w:eastAsia="en-US"/>
               </w:rPr>
-              <w:t xml:space="preserve"> 0.967032967032967</w:t>
+              <w:t>0.967</w:t>
             </w:r>
           </w:p>
         </w:tc>
@@ -4545,6 +4683,7 @@
           </w:tcPr>
           <w:p>
             <w:pPr>
+              <w:jc w:val="center"/>
               <w:cnfStyle w:val="000000000000" w:firstRow="0" w:lastRow="0" w:firstColumn="0" w:lastColumn="0" w:oddVBand="0" w:evenVBand="0" w:oddHBand="0" w:evenHBand="0" w:firstRowFirstColumn="0" w:firstRowLastColumn="0" w:lastRowFirstColumn="0" w:lastRowLastColumn="0"/>
               <w:rPr>
                 <w:rFonts w:ascii="Courier New" w:eastAsia="Times New Roman" w:hAnsi="Courier New" w:cs="Courier New"/>
@@ -4558,7 +4697,15 @@
                 <w:szCs w:val="20"/>
                 <w:lang w:eastAsia="en-US"/>
               </w:rPr>
-              <w:t>47.9375</w:t>
+              <w:t>47.93</w:t>
+            </w:r>
+            <w:r>
+              <w:rPr>
+                <w:rFonts w:ascii="Courier New" w:eastAsia="Times New Roman" w:hAnsi="Courier New" w:cs="Courier New"/>
+                <w:szCs w:val="20"/>
+                <w:lang w:eastAsia="en-US"/>
+              </w:rPr>
+              <w:t>8</w:t>
             </w:r>
           </w:p>
         </w:tc>
@@ -4638,6 +4785,7 @@
           </w:tcPr>
           <w:p>
             <w:pPr>
+              <w:jc w:val="center"/>
               <w:cnfStyle w:val="100000000000" w:firstRow="1" w:lastRow="0" w:firstColumn="0" w:lastColumn="0" w:oddVBand="0" w:evenVBand="0" w:oddHBand="0" w:evenHBand="0" w:firstRowFirstColumn="0" w:firstRowLastColumn="0" w:lastRowFirstColumn="0" w:lastRowLastColumn="0"/>
               <w:rPr>
                 <w:rFonts w:ascii="Courier New" w:eastAsia="Times New Roman" w:hAnsi="Courier New" w:cs="Courier New"/>
@@ -4649,19 +4797,11 @@
             <w:r>
               <w:rPr>
                 <w:rFonts w:ascii="Courier New" w:eastAsia="Times New Roman" w:hAnsi="Courier New" w:cs="Courier New"/>
-                <w:szCs w:val="20"/>
-                <w:lang w:eastAsia="en-US"/>
-              </w:rPr>
-              <w:t xml:space="preserve">  </w:t>
-            </w:r>
-            <w:r>
-              <w:rPr>
-                <w:rFonts w:ascii="Courier New" w:eastAsia="Times New Roman" w:hAnsi="Courier New" w:cs="Courier New"/>
                 <w:b w:val="0"/>
                 <w:szCs w:val="20"/>
                 <w:lang w:eastAsia="en-US"/>
               </w:rPr>
-              <w:t>0.9824561403508771</w:t>
+              <w:t>0.982</w:t>
             </w:r>
           </w:p>
         </w:tc>
@@ -4700,6 +4840,7 @@
           </w:tcPr>
           <w:p>
             <w:pPr>
+              <w:jc w:val="center"/>
               <w:cnfStyle w:val="000000100000" w:firstRow="0" w:lastRow="0" w:firstColumn="0" w:lastColumn="0" w:oddVBand="0" w:evenVBand="0" w:oddHBand="1" w:evenHBand="0" w:firstRowFirstColumn="0" w:firstRowLastColumn="0" w:lastRowFirstColumn="0" w:lastRowLastColumn="0"/>
               <w:rPr>
                 <w:rFonts w:ascii="Courier New" w:eastAsia="Times New Roman" w:hAnsi="Courier New" w:cs="Courier New"/>
@@ -4713,7 +4854,15 @@
                 <w:szCs w:val="20"/>
                 <w:lang w:eastAsia="en-US"/>
               </w:rPr>
-              <w:t xml:space="preserve">  1.0</w:t>
+              <w:t>1.0</w:t>
+            </w:r>
+            <w:r>
+              <w:rPr>
+                <w:rFonts w:ascii="Courier New" w:eastAsia="Times New Roman" w:hAnsi="Courier New" w:cs="Courier New"/>
+                <w:szCs w:val="20"/>
+                <w:lang w:eastAsia="en-US"/>
+              </w:rPr>
+              <w:t>00</w:t>
             </w:r>
           </w:p>
         </w:tc>
@@ -4751,6 +4900,7 @@
           </w:tcPr>
           <w:p>
             <w:pPr>
+              <w:jc w:val="center"/>
               <w:cnfStyle w:val="000000000000" w:firstRow="0" w:lastRow="0" w:firstColumn="0" w:lastColumn="0" w:oddVBand="0" w:evenVBand="0" w:oddHBand="0" w:evenHBand="0" w:firstRowFirstColumn="0" w:firstRowLastColumn="0" w:lastRowFirstColumn="0" w:lastRowLastColumn="0"/>
               <w:rPr>
                 <w:rFonts w:ascii="Courier New" w:eastAsia="Times New Roman" w:hAnsi="Courier New" w:cs="Courier New"/>
@@ -4764,7 +4914,15 @@
                 <w:szCs w:val="20"/>
                 <w:lang w:eastAsia="en-US"/>
               </w:rPr>
-              <w:t xml:space="preserve">  0.9555555555555556</w:t>
+              <w:t>0.95</w:t>
+            </w:r>
+            <w:r>
+              <w:rPr>
+                <w:rFonts w:ascii="Courier New" w:eastAsia="Times New Roman" w:hAnsi="Courier New" w:cs="Courier New"/>
+                <w:szCs w:val="20"/>
+                <w:lang w:eastAsia="en-US"/>
+              </w:rPr>
+              <w:t>6</w:t>
             </w:r>
           </w:p>
         </w:tc>
@@ -4803,6 +4961,7 @@
           </w:tcPr>
           <w:p>
             <w:pPr>
+              <w:jc w:val="center"/>
               <w:cnfStyle w:val="000000100000" w:firstRow="0" w:lastRow="0" w:firstColumn="0" w:lastColumn="0" w:oddVBand="0" w:evenVBand="0" w:oddHBand="1" w:evenHBand="0" w:firstRowFirstColumn="0" w:firstRowLastColumn="0" w:lastRowFirstColumn="0" w:lastRowLastColumn="0"/>
               <w:rPr>
                 <w:rFonts w:ascii="Courier New" w:eastAsia="Times New Roman" w:hAnsi="Courier New" w:cs="Courier New"/>
@@ -4816,7 +4975,7 @@
                 <w:szCs w:val="20"/>
                 <w:lang w:eastAsia="en-US"/>
               </w:rPr>
-              <w:t xml:space="preserve">  0.9772727272727273</w:t>
+              <w:t>0.977</w:t>
             </w:r>
           </w:p>
         </w:tc>
@@ -4854,6 +5013,7 @@
           </w:tcPr>
           <w:p>
             <w:pPr>
+              <w:jc w:val="center"/>
               <w:cnfStyle w:val="000000000000" w:firstRow="0" w:lastRow="0" w:firstColumn="0" w:lastColumn="0" w:oddVBand="0" w:evenVBand="0" w:oddHBand="0" w:evenHBand="0" w:firstRowFirstColumn="0" w:firstRowLastColumn="0" w:lastRowFirstColumn="0" w:lastRowLastColumn="0"/>
               <w:rPr>
                 <w:rFonts w:ascii="Courier New" w:eastAsia="Times New Roman" w:hAnsi="Courier New" w:cs="Courier New"/>
@@ -4867,7 +5027,15 @@
                 <w:szCs w:val="20"/>
                 <w:lang w:eastAsia="en-US"/>
               </w:rPr>
-              <w:t xml:space="preserve"> 27.09375</w:t>
+              <w:t>27.09</w:t>
+            </w:r>
+            <w:r>
+              <w:rPr>
+                <w:rFonts w:ascii="Courier New" w:eastAsia="Times New Roman" w:hAnsi="Courier New" w:cs="Courier New"/>
+                <w:szCs w:val="20"/>
+                <w:lang w:eastAsia="en-US"/>
+              </w:rPr>
+              <w:t>4</w:t>
             </w:r>
           </w:p>
         </w:tc>
@@ -4888,6 +5056,8 @@
       <w:r>
         <w:t>Results</w:t>
       </w:r>
+      <w:bookmarkStart w:id="0" w:name="_GoBack"/>
+      <w:bookmarkEnd w:id="0"/>
     </w:p>
     <w:p>
       <w:r>
@@ -4898,14 +5068,17 @@
       </w:r>
     </w:p>
     <w:p>
+      <w:pPr>
+        <w:jc w:val="center"/>
+      </w:pPr>
       <w:r>
         <w:rPr>
           <w:noProof/>
         </w:rPr>
         <w:drawing>
-          <wp:inline distT="0" distB="0" distL="0" distR="0" wp14:anchorId="1323A261" wp14:editId="6826F737">
-            <wp:extent cx="6147467" cy="2419350"/>
-            <wp:effectExtent l="0" t="0" r="5715" b="0"/>
+          <wp:inline distT="0" distB="0" distL="0" distR="0" wp14:anchorId="1323A261" wp14:editId="04D1573D">
+            <wp:extent cx="5695950" cy="2241654"/>
+            <wp:effectExtent l="0" t="0" r="0" b="6350"/>
             <wp:docPr id="20" name="Picture 20" descr="C:\Users\ej4175\AppData\Local\Microsoft\Windows\INetCache\Content.MSO\1BF5ADEC.tmp"/>
             <wp:cNvGraphicFramePr>
               <a:graphicFrameLocks xmlns:a="http://schemas.openxmlformats.org/drawingml/2006/main" noChangeAspect="1"/>
@@ -4935,7 +5108,7 @@
                   <pic:spPr bwMode="auto">
                     <a:xfrm>
                       <a:off x="0" y="0"/>
-                      <a:ext cx="6201336" cy="2440550"/>
+                      <a:ext cx="5767270" cy="2269722"/>
                     </a:xfrm>
                     <a:prstGeom prst="rect">
                       <a:avLst/>
@@ -4957,12 +5130,18 @@
         <w:jc w:val="center"/>
       </w:pPr>
       <w:r>
+        <w:t xml:space="preserve">Figure </w:t>
+      </w:r>
+      <w:r>
+        <w:t>12</w:t>
+      </w:r>
+      <w:r>
+        <w:t>: The Most Important Features</w:t>
+      </w:r>
+    </w:p>
+    <w:p>
+      <w:r>
         <w:lastRenderedPageBreak/>
-        <w:t>Figure 8: The Most Important Features</w:t>
-      </w:r>
-    </w:p>
-    <w:p>
-      <w:r>
         <w:t>The table below shows the results of all the models built for each of the evaluation metrics.</w:t>
       </w:r>
     </w:p>
@@ -6251,10 +6430,16 @@
     </w:p>
     <w:p>
       <w:r>
-        <w:t>I believe the final solution is the best solution of the all the models tested.</w:t>
-      </w:r>
-      <w:r>
-        <w:t xml:space="preserve">  While the DNN takes longer to train, it has produced higher evaluation metrics in every evaluation category.  The table below shows the Benchmark AdaBoost model compared to the Final DNN Solution.</w:t>
+        <w:t>I believe the final solution is the best solution of all the models tested.</w:t>
+      </w:r>
+      <w:r>
+        <w:t xml:space="preserve">  While the DNN takes </w:t>
+      </w:r>
+      <w:r>
+        <w:t xml:space="preserve">significantly </w:t>
+      </w:r>
+      <w:r>
+        <w:t>longer to train, it has produced higher evaluation metrics in every evaluation category.  The table below shows the Benchmark AdaBoost model compared to the Final DNN Solution.</w:t>
       </w:r>
     </w:p>
     <w:tbl>
@@ -6589,7 +6774,7 @@
                 <w:szCs w:val="20"/>
                 <w:lang w:eastAsia="en-US"/>
               </w:rPr>
-              <w:t>0.955</w:t>
+              <w:t>0.95</w:t>
             </w:r>
             <w:r>
               <w:rPr>
@@ -6808,10 +6993,27 @@
     </w:p>
     <w:p>
       <w:r>
-        <w:t xml:space="preserve">One significant conclusion from this project is the features found to be most important.  </w:t>
-      </w:r>
-      <w:r>
-        <w:t xml:space="preserve">Based on the most important figures shown in Figure 8 above, we notice that the </w:t>
+        <w:t xml:space="preserve">One significant conclusion from this project is </w:t>
+      </w:r>
+      <w:proofErr w:type="gramStart"/>
+      <w:r>
+        <w:t>in regard to</w:t>
+      </w:r>
+      <w:proofErr w:type="gramEnd"/>
+      <w:r>
+        <w:t xml:space="preserve"> the</w:t>
+      </w:r>
+      <w:r>
+        <w:t xml:space="preserve"> features found to be most important.  </w:t>
+      </w:r>
+      <w:r>
+        <w:t xml:space="preserve">Based on the most important </w:t>
+      </w:r>
+      <w:r>
+        <w:t>features</w:t>
+      </w:r>
+      <w:r>
+        <w:t xml:space="preserve"> shown in Figure 8 above, we notice that the </w:t>
       </w:r>
       <w:proofErr w:type="spellStart"/>
       <w:r>
@@ -7038,13 +7240,7 @@
       </w:r>
     </w:p>
     <w:p>
-      <w:pPr>
-        <w:jc w:val="center"/>
-      </w:pPr>
-    </w:p>
-    <w:p>
-      <w:r>
-        <w:lastRenderedPageBreak/>
+      <w:r>
         <w:t xml:space="preserve">Looking at the pair-plot of all the worst features we notice distinct peaks a distance from each other in the distributions on the </w:t>
       </w:r>
       <w:proofErr w:type="spellStart"/>
@@ -7088,6 +7284,7 @@
         <w:rPr>
           <w:noProof/>
         </w:rPr>
+        <w:lastRenderedPageBreak/>
         <w:drawing>
           <wp:inline distT="0" distB="0" distL="0" distR="0" wp14:anchorId="17C2D335" wp14:editId="172857CD">
             <wp:extent cx="2619375" cy="2147704"/>
@@ -7143,13 +7340,7 @@
         <w:jc w:val="center"/>
       </w:pPr>
       <w:r>
-        <w:t xml:space="preserve">Figure </w:t>
-      </w:r>
-      <w:r>
-        <w:t>11</w:t>
-      </w:r>
-      <w:r>
-        <w:t xml:space="preserve">: Relational plot of diagnosis for </w:t>
+        <w:t xml:space="preserve">Figure 11: Relational plot of diagnosis for </w:t>
       </w:r>
       <w:proofErr w:type="spellStart"/>
       <w:r>
@@ -7157,17 +7348,11 @@
       </w:r>
       <w:proofErr w:type="spellEnd"/>
       <w:r>
-        <w:t xml:space="preserve"> vs </w:t>
-      </w:r>
-      <w:r>
-        <w:t xml:space="preserve">concave </w:t>
+        <w:t xml:space="preserve"> vs concave </w:t>
       </w:r>
       <w:proofErr w:type="spellStart"/>
       <w:r>
-        <w:t>points</w:t>
-      </w:r>
-      <w:r>
-        <w:t>_worst</w:t>
+        <w:t>points_worst</w:t>
       </w:r>
       <w:proofErr w:type="spellEnd"/>
     </w:p>
@@ -7188,16 +7373,76 @@
       <w:r>
         <w:t xml:space="preserve">This was a very interesting project to work on and I </w:t>
       </w:r>
+      <w:r>
+        <w:t>learnt</w:t>
+      </w:r>
+      <w:r>
+        <w:t xml:space="preserve"> a great deal about breast cancer and the machine learning algorithms we used for classification.  </w:t>
+      </w:r>
+      <w:r>
+        <w:t xml:space="preserve">Building the process from data exploration to feature selection to building and comparing the models gave me a good view of the process end-to-end. </w:t>
+      </w:r>
+      <w:r>
+        <w:t xml:space="preserve">There were </w:t>
+      </w:r>
+      <w:r>
+        <w:t>several</w:t>
+      </w:r>
+      <w:r>
+        <w:t xml:space="preserve"> challenges</w:t>
+      </w:r>
+      <w:r>
+        <w:t xml:space="preserve"> in working with the data and trying to find the best fit models for the solution.  </w:t>
+      </w:r>
+    </w:p>
+    <w:p>
+      <w:r>
+        <w:t xml:space="preserve">One of the greatest challenges was in deciding on hyper-parameters for the 2 models.  For the </w:t>
+      </w:r>
+      <w:r>
+        <w:t>DNN, I</w:t>
+      </w:r>
+      <w:r>
+        <w:t xml:space="preserve"> had to research guidelines for selecting the number of hidden layers and the number of nodes per hidden layer.  Then selecting the batch size and number of epochs also appears to be rather arbitrary at first and you really need to get a feel for what seems to work well.  This appears to be more of an art rather than a science, but I was pleased with the results of the architecture and hyper-parameters I selected.</w:t>
+      </w:r>
+    </w:p>
+    <w:p>
+      <w:r>
+        <w:t xml:space="preserve">Feature selection seems to be key in fine-tuning the models to produce the best results.  </w:t>
+      </w:r>
+      <w:r>
+        <w:t xml:space="preserve">Initially I used the full feature set from the raw files </w:t>
+      </w:r>
+      <w:r>
+        <w:t>and was not able to get as good results for either the AdaBoost or DNN models.</w:t>
+      </w:r>
+      <w:r>
+        <w:t xml:space="preserve">  I had a failed attempt in trying to reduce the feature set with the Low Variance Feature Selection method.  Using the Pearson’s Correlation Matrix was the best approach I found for this project.  I believe the final solution using the DNN can be a practical solution for this classification problem.</w:t>
+      </w:r>
+    </w:p>
+    <w:p>
+      <w:r>
+        <w:t xml:space="preserve">Building insights into the most important features and how they relate to each other was </w:t>
+      </w:r>
       <w:proofErr w:type="gramStart"/>
       <w:r>
-        <w:t>actually leant</w:t>
+        <w:t>really interesting</w:t>
       </w:r>
       <w:proofErr w:type="gramEnd"/>
       <w:r>
-        <w:t xml:space="preserve"> a great deal about breast cancer and the machine learning algorithms used we used for classification.  Feature selection seems to be key in fine-tuning the models to produce the best results.  Before the </w:t>
-      </w:r>
-      <w:bookmarkStart w:id="0" w:name="_GoBack"/>
-      <w:bookmarkEnd w:id="0"/>
+        <w:t xml:space="preserve"> for me.  </w:t>
+      </w:r>
+      <w:r>
+        <w:t xml:space="preserve">For future research, it would be interesting to see if we could get better or worse classification by using only the top 3-5 features or possibly even 2-3 features.  Certainly, the </w:t>
+      </w:r>
+      <w:proofErr w:type="spellStart"/>
+      <w:r>
+        <w:t>radius_worst</w:t>
+      </w:r>
+      <w:proofErr w:type="spellEnd"/>
+      <w:r>
+        <w:t xml:space="preserve"> feature is a dominant feature for determining the malignancy of the breast mass.  Having this knowledge alone could be very useful for future diagnoses.</w:t>
+      </w:r>
     </w:p>
     <w:p>
       <w:pPr>
@@ -7207,8 +7452,60 @@
         <w:t>Improvement</w:t>
       </w:r>
     </w:p>
-    <w:p/>
-    <w:p/>
+    <w:p>
+      <w:r>
+        <w:t xml:space="preserve">Based on my analysis, it appears that the feature set can be further reduced.  It may be possible to select anywhere from only 2 – 5 features to build a practical model without too much loss of accuracy.  </w:t>
+      </w:r>
+      <w:r>
+        <w:t xml:space="preserve">We could then </w:t>
+      </w:r>
+      <w:r>
+        <w:lastRenderedPageBreak/>
+        <w:t xml:space="preserve">use a clustering algorithm like the k-means algorithm to draw conclusions from how these features are clustered.  </w:t>
+      </w:r>
+      <w:r>
+        <w:t xml:space="preserve">This is one area that can be further researched.  </w:t>
+      </w:r>
+    </w:p>
+    <w:p>
+      <w:r>
+        <w:t>Also, for the DNN, it is possible to explore more hidden layers and/or a different number of nodes per hidden layer.  I was unable to improve the model by including dropout layers, but I feel it can be improved and made more robust by adding</w:t>
+      </w:r>
+      <w:r>
+        <w:t xml:space="preserve"> dropout layers possibly in combination with adding one or more hidden layers.  It’s also possible that instead of 2 hidden layers of 16 nodes, perhaps making the second hidden layer 8 nodes could produce better results.  </w:t>
+      </w:r>
+      <w:proofErr w:type="gramStart"/>
+      <w:r>
+        <w:t>All of</w:t>
+      </w:r>
+      <w:proofErr w:type="gramEnd"/>
+      <w:r>
+        <w:t xml:space="preserve"> these options can only be explored through trial and error or using a combination of a DNN and another learning algorithm to optimize its architecture and hyper-parameters.  Some of these optimization techniques have already been discussed in other research papers </w:t>
+      </w:r>
+      <w:r>
+        <w:rPr>
+          <w:vertAlign w:val="superscript"/>
+        </w:rPr>
+        <w:t>[5]</w:t>
+      </w:r>
+      <w:r>
+        <w:rPr>
+          <w:vertAlign w:val="superscript"/>
+        </w:rPr>
+        <w:t>[6]</w:t>
+      </w:r>
+      <w:r>
+        <w:t>.</w:t>
+      </w:r>
+    </w:p>
+    <w:p>
+      <w:r>
+        <w:t>It would also be interesting if other patient features could be added to the feature set.</w:t>
+      </w:r>
+      <w:r>
+        <w:t xml:space="preserve"> It is possible that there are other bio indicators that can be added to the data set to improve the classification models.</w:t>
+      </w:r>
+    </w:p>
     <w:p>
       <w:pPr>
         <w:pStyle w:val="Heading2"/>
@@ -7257,15 +7554,31 @@
         <w:spacing w:after="0"/>
       </w:pPr>
       <w:r>
-        <w:t xml:space="preserve"> [4]: W.H. Wolberg, W.N. Street, D.M. </w:t>
+        <w:t xml:space="preserve"> [4]: W.H. </w:t>
       </w:r>
       <w:proofErr w:type="spellStart"/>
       <w:r>
+        <w:t>Wolberg</w:t>
+      </w:r>
+      <w:proofErr w:type="spellEnd"/>
+      <w:r>
+        <w:t xml:space="preserve">, W.N. Street, D.M. </w:t>
+      </w:r>
+      <w:proofErr w:type="spellStart"/>
+      <w:r>
         <w:t>Heisey</w:t>
       </w:r>
       <w:proofErr w:type="spellEnd"/>
       <w:r>
-        <w:t>, and O.L. Mangasarian. Computerized breast cancer diagnosis and prognosis from fine needle aspirates. Archives of Surgery 1995;130:511-516.</w:t>
+        <w:t xml:space="preserve">, and O.L. </w:t>
+      </w:r>
+      <w:proofErr w:type="spellStart"/>
+      <w:r>
+        <w:t>Mangasarian</w:t>
+      </w:r>
+      <w:proofErr w:type="spellEnd"/>
+      <w:r>
+        <w:t>. Computerized breast cancer diagnosis and prognosis from fine needle aspirates. Archives of Surgery 1995;130:511-516.</w:t>
       </w:r>
     </w:p>
     <w:p>
@@ -7297,11 +7610,7 @@
       </w:r>
       <w:proofErr w:type="gramEnd"/>
       <w:r>
-        <w:t xml:space="preserve"> combination of multiple neural networks for mineral resource </w:t>
-      </w:r>
-      <w:r>
-        <w:lastRenderedPageBreak/>
-        <w:t>estimation.  Journal of the Southern African Institute of Mining and Metallurgy, Volume 105, Number 4, 1 April 2005, pp. 237-246(10)</w:t>
+        <w:t xml:space="preserve"> combination of multiple neural networks for mineral resource estimation.  Journal of the Southern African Institute of Mining and Metallurgy, Volume 105, Number 4, 1 April 2005, pp. 237-246(10)</w:t>
       </w:r>
     </w:p>
     <w:p>
@@ -9173,6 +9482,7 @@
     <w:lsdException w:name="HTML Sample" w:semiHidden="1" w:unhideWhenUsed="1"/>
     <w:lsdException w:name="HTML Typewriter" w:semiHidden="1" w:unhideWhenUsed="1"/>
     <w:lsdException w:name="HTML Variable" w:semiHidden="1" w:unhideWhenUsed="1"/>
+    <w:lsdException w:name="Normal Table" w:semiHidden="1" w:unhideWhenUsed="1"/>
     <w:lsdException w:name="annotation subject" w:semiHidden="1" w:unhideWhenUsed="1"/>
     <w:lsdException w:name="No List" w:semiHidden="1" w:unhideWhenUsed="1"/>
     <w:lsdException w:name="Outline List 1" w:semiHidden="1" w:unhideWhenUsed="1"/>
@@ -9217,6 +9527,7 @@
     <w:lsdException w:name="Table Professional" w:semiHidden="1" w:unhideWhenUsed="1"/>
     <w:lsdException w:name="Table Subtle 1" w:semiHidden="1" w:unhideWhenUsed="1"/>
     <w:lsdException w:name="Table Subtle 2" w:semiHidden="1" w:unhideWhenUsed="1"/>
+    <w:lsdException w:name="Table Web 1" w:semiHidden="1" w:unhideWhenUsed="1"/>
     <w:lsdException w:name="Table Web 2" w:semiHidden="1" w:unhideWhenUsed="1"/>
     <w:lsdException w:name="Table Web 3" w:semiHidden="1" w:unhideWhenUsed="1"/>
     <w:lsdException w:name="Balloon Text" w:semiHidden="1" w:unhideWhenUsed="1"/>
@@ -15087,6 +15398,141 @@
 </file>
 
 <file path=customXml/item1.xml><?xml version="1.0" encoding="utf-8"?>
+<p:properties xmlns:p="http://schemas.microsoft.com/office/2006/metadata/properties" xmlns:xsi="http://www.w3.org/2001/XMLSchema-instance" xmlns:pc="http://schemas.microsoft.com/office/infopath/2007/PartnerControls">
+  <documentManagement>
+    <APDescription xmlns="4873beb7-5857-4685-be1f-d57550cc96cc" xsi:nil="true"/>
+    <AssetExpire xmlns="4873beb7-5857-4685-be1f-d57550cc96cc">2029-01-01T08:00:00+00:00</AssetExpire>
+    <CampaignTagsTaxHTField0 xmlns="4873beb7-5857-4685-be1f-d57550cc96cc">
+      <Terms xmlns="http://schemas.microsoft.com/office/infopath/2007/PartnerControls"/>
+    </CampaignTagsTaxHTField0>
+    <IntlLangReviewDate xmlns="4873beb7-5857-4685-be1f-d57550cc96cc" xsi:nil="true"/>
+    <TPFriendlyName xmlns="4873beb7-5857-4685-be1f-d57550cc96cc" xsi:nil="true"/>
+    <IntlLangReview xmlns="4873beb7-5857-4685-be1f-d57550cc96cc">false</IntlLangReview>
+    <LocLastLocAttemptVersionLookup xmlns="4873beb7-5857-4685-be1f-d57550cc96cc">856581</LocLastLocAttemptVersionLookup>
+    <PolicheckWords xmlns="4873beb7-5857-4685-be1f-d57550cc96cc" xsi:nil="true"/>
+    <SubmitterId xmlns="4873beb7-5857-4685-be1f-d57550cc96cc" xsi:nil="true"/>
+    <AcquiredFrom xmlns="4873beb7-5857-4685-be1f-d57550cc96cc">Internal MS</AcquiredFrom>
+    <EditorialStatus xmlns="4873beb7-5857-4685-be1f-d57550cc96cc">Complete</EditorialStatus>
+    <Markets xmlns="4873beb7-5857-4685-be1f-d57550cc96cc"/>
+    <OriginAsset xmlns="4873beb7-5857-4685-be1f-d57550cc96cc" xsi:nil="true"/>
+    <AssetStart xmlns="4873beb7-5857-4685-be1f-d57550cc96cc">2012-09-19T07:42:00+00:00</AssetStart>
+    <FriendlyTitle xmlns="4873beb7-5857-4685-be1f-d57550cc96cc" xsi:nil="true"/>
+    <MarketSpecific xmlns="4873beb7-5857-4685-be1f-d57550cc96cc">false</MarketSpecific>
+    <TPNamespace xmlns="4873beb7-5857-4685-be1f-d57550cc96cc" xsi:nil="true"/>
+    <PublishStatusLookup xmlns="4873beb7-5857-4685-be1f-d57550cc96cc">
+      <Value>1622610</Value>
+    </PublishStatusLookup>
+    <APAuthor xmlns="4873beb7-5857-4685-be1f-d57550cc96cc">
+      <UserInfo>
+        <DisplayName>REDMOND\v-aptall</DisplayName>
+        <AccountId>2566</AccountId>
+        <AccountType/>
+      </UserInfo>
+    </APAuthor>
+    <TPCommandLine xmlns="4873beb7-5857-4685-be1f-d57550cc96cc" xsi:nil="true"/>
+    <IntlLangReviewer xmlns="4873beb7-5857-4685-be1f-d57550cc96cc" xsi:nil="true"/>
+    <OpenTemplate xmlns="4873beb7-5857-4685-be1f-d57550cc96cc">true</OpenTemplate>
+    <CSXSubmissionDate xmlns="4873beb7-5857-4685-be1f-d57550cc96cc" xsi:nil="true"/>
+    <TaxCatchAll xmlns="4873beb7-5857-4685-be1f-d57550cc96cc"/>
+    <Manager xmlns="4873beb7-5857-4685-be1f-d57550cc96cc" xsi:nil="true"/>
+    <NumericId xmlns="4873beb7-5857-4685-be1f-d57550cc96cc" xsi:nil="true"/>
+    <ParentAssetId xmlns="4873beb7-5857-4685-be1f-d57550cc96cc" xsi:nil="true"/>
+    <OriginalSourceMarket xmlns="4873beb7-5857-4685-be1f-d57550cc96cc" xsi:nil="true"/>
+    <ApprovalStatus xmlns="4873beb7-5857-4685-be1f-d57550cc96cc">InProgress</ApprovalStatus>
+    <TPComponent xmlns="4873beb7-5857-4685-be1f-d57550cc96cc" xsi:nil="true"/>
+    <EditorialTags xmlns="4873beb7-5857-4685-be1f-d57550cc96cc" xsi:nil="true"/>
+    <TPExecutable xmlns="4873beb7-5857-4685-be1f-d57550cc96cc" xsi:nil="true"/>
+    <TPLaunchHelpLink xmlns="4873beb7-5857-4685-be1f-d57550cc96cc" xsi:nil="true"/>
+    <LocComments xmlns="4873beb7-5857-4685-be1f-d57550cc96cc" xsi:nil="true"/>
+    <LocRecommendedHandoff xmlns="4873beb7-5857-4685-be1f-d57550cc96cc" xsi:nil="true"/>
+    <SourceTitle xmlns="4873beb7-5857-4685-be1f-d57550cc96cc" xsi:nil="true"/>
+    <CSXUpdate xmlns="4873beb7-5857-4685-be1f-d57550cc96cc">false</CSXUpdate>
+    <IntlLocPriority xmlns="4873beb7-5857-4685-be1f-d57550cc96cc" xsi:nil="true"/>
+    <UAProjectedTotalWords xmlns="4873beb7-5857-4685-be1f-d57550cc96cc" xsi:nil="true"/>
+    <AssetType xmlns="4873beb7-5857-4685-be1f-d57550cc96cc">TP</AssetType>
+    <MachineTranslated xmlns="4873beb7-5857-4685-be1f-d57550cc96cc">false</MachineTranslated>
+    <OutputCachingOn xmlns="4873beb7-5857-4685-be1f-d57550cc96cc">false</OutputCachingOn>
+    <TemplateStatus xmlns="4873beb7-5857-4685-be1f-d57550cc96cc">Complete</TemplateStatus>
+    <IsSearchable xmlns="4873beb7-5857-4685-be1f-d57550cc96cc">true</IsSearchable>
+    <ContentItem xmlns="4873beb7-5857-4685-be1f-d57550cc96cc" xsi:nil="true"/>
+    <HandoffToMSDN xmlns="4873beb7-5857-4685-be1f-d57550cc96cc" xsi:nil="true"/>
+    <ShowIn xmlns="4873beb7-5857-4685-be1f-d57550cc96cc">Show everywhere</ShowIn>
+    <ThumbnailAssetId xmlns="4873beb7-5857-4685-be1f-d57550cc96cc" xsi:nil="true"/>
+    <UALocComments xmlns="4873beb7-5857-4685-be1f-d57550cc96cc" xsi:nil="true"/>
+    <UALocRecommendation xmlns="4873beb7-5857-4685-be1f-d57550cc96cc">Localize</UALocRecommendation>
+    <LastModifiedDateTime xmlns="4873beb7-5857-4685-be1f-d57550cc96cc" xsi:nil="true"/>
+    <LegacyData xmlns="4873beb7-5857-4685-be1f-d57550cc96cc" xsi:nil="true"/>
+    <LocManualTestRequired xmlns="4873beb7-5857-4685-be1f-d57550cc96cc">false</LocManualTestRequired>
+    <LocMarketGroupTiers2 xmlns="4873beb7-5857-4685-be1f-d57550cc96cc" xsi:nil="true"/>
+    <ClipArtFilename xmlns="4873beb7-5857-4685-be1f-d57550cc96cc" xsi:nil="true"/>
+    <TPApplication xmlns="4873beb7-5857-4685-be1f-d57550cc96cc" xsi:nil="true"/>
+    <CSXHash xmlns="4873beb7-5857-4685-be1f-d57550cc96cc" xsi:nil="true"/>
+    <DirectSourceMarket xmlns="4873beb7-5857-4685-be1f-d57550cc96cc" xsi:nil="true"/>
+    <PrimaryImageGen xmlns="4873beb7-5857-4685-be1f-d57550cc96cc">true</PrimaryImageGen>
+    <PlannedPubDate xmlns="4873beb7-5857-4685-be1f-d57550cc96cc" xsi:nil="true"/>
+    <CSXSubmissionMarket xmlns="4873beb7-5857-4685-be1f-d57550cc96cc" xsi:nil="true"/>
+    <Downloads xmlns="4873beb7-5857-4685-be1f-d57550cc96cc">0</Downloads>
+    <ArtSampleDocs xmlns="4873beb7-5857-4685-be1f-d57550cc96cc" xsi:nil="true"/>
+    <TrustLevel xmlns="4873beb7-5857-4685-be1f-d57550cc96cc">1 Microsoft Managed Content</TrustLevel>
+    <BlockPublish xmlns="4873beb7-5857-4685-be1f-d57550cc96cc">false</BlockPublish>
+    <TPLaunchHelpLinkType xmlns="4873beb7-5857-4685-be1f-d57550cc96cc">Template</TPLaunchHelpLinkType>
+    <LocalizationTagsTaxHTField0 xmlns="4873beb7-5857-4685-be1f-d57550cc96cc">
+      <Terms xmlns="http://schemas.microsoft.com/office/infopath/2007/PartnerControls"/>
+    </LocalizationTagsTaxHTField0>
+    <BusinessGroup xmlns="4873beb7-5857-4685-be1f-d57550cc96cc" xsi:nil="true"/>
+    <Providers xmlns="4873beb7-5857-4685-be1f-d57550cc96cc" xsi:nil="true"/>
+    <TemplateTemplateType xmlns="4873beb7-5857-4685-be1f-d57550cc96cc">Word Document Template</TemplateTemplateType>
+    <TimesCloned xmlns="4873beb7-5857-4685-be1f-d57550cc96cc" xsi:nil="true"/>
+    <TPAppVersion xmlns="4873beb7-5857-4685-be1f-d57550cc96cc" xsi:nil="true"/>
+    <VoteCount xmlns="4873beb7-5857-4685-be1f-d57550cc96cc" xsi:nil="true"/>
+    <AverageRating xmlns="4873beb7-5857-4685-be1f-d57550cc96cc" xsi:nil="true"/>
+    <FeatureTagsTaxHTField0 xmlns="4873beb7-5857-4685-be1f-d57550cc96cc">
+      <Terms xmlns="http://schemas.microsoft.com/office/infopath/2007/PartnerControls"/>
+    </FeatureTagsTaxHTField0>
+    <Provider xmlns="4873beb7-5857-4685-be1f-d57550cc96cc" xsi:nil="true"/>
+    <UACurrentWords xmlns="4873beb7-5857-4685-be1f-d57550cc96cc" xsi:nil="true"/>
+    <AssetId xmlns="4873beb7-5857-4685-be1f-d57550cc96cc">TP103457714</AssetId>
+    <TPClientViewer xmlns="4873beb7-5857-4685-be1f-d57550cc96cc" xsi:nil="true"/>
+    <DSATActionTaken xmlns="4873beb7-5857-4685-be1f-d57550cc96cc" xsi:nil="true"/>
+    <APEditor xmlns="4873beb7-5857-4685-be1f-d57550cc96cc">
+      <UserInfo>
+        <DisplayName/>
+        <AccountId xsi:nil="true"/>
+        <AccountType/>
+      </UserInfo>
+    </APEditor>
+    <TPInstallLocation xmlns="4873beb7-5857-4685-be1f-d57550cc96cc" xsi:nil="true"/>
+    <OOCacheId xmlns="4873beb7-5857-4685-be1f-d57550cc96cc" xsi:nil="true"/>
+    <IsDeleted xmlns="4873beb7-5857-4685-be1f-d57550cc96cc">false</IsDeleted>
+    <PublishTargets xmlns="4873beb7-5857-4685-be1f-d57550cc96cc">OfficeOnlineVNext</PublishTargets>
+    <ApprovalLog xmlns="4873beb7-5857-4685-be1f-d57550cc96cc" xsi:nil="true"/>
+    <BugNumber xmlns="4873beb7-5857-4685-be1f-d57550cc96cc" xsi:nil="true"/>
+    <CrawlForDependencies xmlns="4873beb7-5857-4685-be1f-d57550cc96cc">false</CrawlForDependencies>
+    <InternalTagsTaxHTField0 xmlns="4873beb7-5857-4685-be1f-d57550cc96cc">
+      <Terms xmlns="http://schemas.microsoft.com/office/infopath/2007/PartnerControls"/>
+    </InternalTagsTaxHTField0>
+    <LastHandOff xmlns="4873beb7-5857-4685-be1f-d57550cc96cc" xsi:nil="true"/>
+    <Milestone xmlns="4873beb7-5857-4685-be1f-d57550cc96cc" xsi:nil="true"/>
+    <OriginalRelease xmlns="4873beb7-5857-4685-be1f-d57550cc96cc">15</OriginalRelease>
+    <RecommendationsModifier xmlns="4873beb7-5857-4685-be1f-d57550cc96cc" xsi:nil="true"/>
+    <ScenarioTagsTaxHTField0 xmlns="4873beb7-5857-4685-be1f-d57550cc96cc">
+      <Terms xmlns="http://schemas.microsoft.com/office/infopath/2007/PartnerControls"/>
+    </ScenarioTagsTaxHTField0>
+    <UANotes xmlns="4873beb7-5857-4685-be1f-d57550cc96cc" xsi:nil="true"/>
+  </documentManagement>
+</p:properties>
+</file>
+
+<file path=customXml/item2.xml><?xml version="1.0" encoding="utf-8"?>
+<?mso-contentType ?>
+<FormTemplates xmlns="http://schemas.microsoft.com/sharepoint/v3/contenttype/forms">
+  <Display>DocumentLibraryForm</Display>
+  <Edit>AssetEditForm</Edit>
+  <New>DocumentLibraryForm</New>
+</FormTemplates>
+</file>
+
+<file path=customXml/item3.xml><?xml version="1.0" encoding="utf-8"?>
 <ct:contentTypeSchema xmlns:ct="http://schemas.microsoft.com/office/2006/metadata/contentType" xmlns:ma="http://schemas.microsoft.com/office/2006/metadata/properties/metaAttributes" ct:_="" ma:_="" ma:contentTypeName="TemplateFile" ma:contentTypeID="0x0101006EDDDB5EE6D98C44930B742096920B300400F5B6D36B3EF94B4E9A635CDF2A18F5B8" ma:contentTypeVersion="72" ma:contentTypeDescription="Create a new document." ma:contentTypeScope="" ma:versionID="a23e56308344d904b51738559c3d67c9">
   <xsd:schema xmlns:xsd="http://www.w3.org/2001/XMLSchema" xmlns:xs="http://www.w3.org/2001/XMLSchema" xmlns:p="http://schemas.microsoft.com/office/2006/metadata/properties" xmlns:ns2="4873beb7-5857-4685-be1f-d57550cc96cc" targetNamespace="http://schemas.microsoft.com/office/2006/metadata/properties" ma:root="true" ma:fieldsID="cd0908cc4600e77bf5da051303e00c8d" ns2:_="">
     <xsd:import namespace="4873beb7-5857-4685-be1f-d57550cc96cc"/>
@@ -16126,142 +16572,25 @@
 </ct:contentTypeSchema>
 </file>
 
-<file path=customXml/item2.xml><?xml version="1.0" encoding="utf-8"?>
-<?mso-contentType ?>
-<FormTemplates xmlns="http://schemas.microsoft.com/sharepoint/v3/contenttype/forms">
-  <Display>DocumentLibraryForm</Display>
-  <Edit>AssetEditForm</Edit>
-  <New>DocumentLibraryForm</New>
-</FormTemplates>
+<file path=customXml/itemProps1.xml><?xml version="1.0" encoding="utf-8"?>
+<ds:datastoreItem xmlns:ds="http://schemas.openxmlformats.org/officeDocument/2006/customXml" ds:itemID="{63671810-3EF7-4C8E-BCBA-248ABE2BAB39}">
+  <ds:schemaRefs>
+    <ds:schemaRef ds:uri="http://schemas.microsoft.com/office/2006/metadata/properties"/>
+    <ds:schemaRef ds:uri="http://schemas.microsoft.com/office/infopath/2007/PartnerControls"/>
+    <ds:schemaRef ds:uri="4873beb7-5857-4685-be1f-d57550cc96cc"/>
+  </ds:schemaRefs>
+</ds:datastoreItem>
 </file>
 
-<file path=customXml/item3.xml><?xml version="1.0" encoding="utf-8"?>
-<p:properties xmlns:p="http://schemas.microsoft.com/office/2006/metadata/properties" xmlns:xsi="http://www.w3.org/2001/XMLSchema-instance" xmlns:pc="http://schemas.microsoft.com/office/infopath/2007/PartnerControls">
-  <documentManagement>
-    <APDescription xmlns="4873beb7-5857-4685-be1f-d57550cc96cc" xsi:nil="true"/>
-    <AssetExpire xmlns="4873beb7-5857-4685-be1f-d57550cc96cc">2029-01-01T08:00:00+00:00</AssetExpire>
-    <CampaignTagsTaxHTField0 xmlns="4873beb7-5857-4685-be1f-d57550cc96cc">
-      <Terms xmlns="http://schemas.microsoft.com/office/infopath/2007/PartnerControls"/>
-    </CampaignTagsTaxHTField0>
-    <IntlLangReviewDate xmlns="4873beb7-5857-4685-be1f-d57550cc96cc" xsi:nil="true"/>
-    <TPFriendlyName xmlns="4873beb7-5857-4685-be1f-d57550cc96cc" xsi:nil="true"/>
-    <IntlLangReview xmlns="4873beb7-5857-4685-be1f-d57550cc96cc">false</IntlLangReview>
-    <LocLastLocAttemptVersionLookup xmlns="4873beb7-5857-4685-be1f-d57550cc96cc">856581</LocLastLocAttemptVersionLookup>
-    <PolicheckWords xmlns="4873beb7-5857-4685-be1f-d57550cc96cc" xsi:nil="true"/>
-    <SubmitterId xmlns="4873beb7-5857-4685-be1f-d57550cc96cc" xsi:nil="true"/>
-    <AcquiredFrom xmlns="4873beb7-5857-4685-be1f-d57550cc96cc">Internal MS</AcquiredFrom>
-    <EditorialStatus xmlns="4873beb7-5857-4685-be1f-d57550cc96cc">Complete</EditorialStatus>
-    <Markets xmlns="4873beb7-5857-4685-be1f-d57550cc96cc"/>
-    <OriginAsset xmlns="4873beb7-5857-4685-be1f-d57550cc96cc" xsi:nil="true"/>
-    <AssetStart xmlns="4873beb7-5857-4685-be1f-d57550cc96cc">2012-09-19T07:42:00+00:00</AssetStart>
-    <FriendlyTitle xmlns="4873beb7-5857-4685-be1f-d57550cc96cc" xsi:nil="true"/>
-    <MarketSpecific xmlns="4873beb7-5857-4685-be1f-d57550cc96cc">false</MarketSpecific>
-    <TPNamespace xmlns="4873beb7-5857-4685-be1f-d57550cc96cc" xsi:nil="true"/>
-    <PublishStatusLookup xmlns="4873beb7-5857-4685-be1f-d57550cc96cc">
-      <Value>1622610</Value>
-    </PublishStatusLookup>
-    <APAuthor xmlns="4873beb7-5857-4685-be1f-d57550cc96cc">
-      <UserInfo>
-        <DisplayName>REDMOND\v-aptall</DisplayName>
-        <AccountId>2566</AccountId>
-        <AccountType/>
-      </UserInfo>
-    </APAuthor>
-    <TPCommandLine xmlns="4873beb7-5857-4685-be1f-d57550cc96cc" xsi:nil="true"/>
-    <IntlLangReviewer xmlns="4873beb7-5857-4685-be1f-d57550cc96cc" xsi:nil="true"/>
-    <OpenTemplate xmlns="4873beb7-5857-4685-be1f-d57550cc96cc">true</OpenTemplate>
-    <CSXSubmissionDate xmlns="4873beb7-5857-4685-be1f-d57550cc96cc" xsi:nil="true"/>
-    <TaxCatchAll xmlns="4873beb7-5857-4685-be1f-d57550cc96cc"/>
-    <Manager xmlns="4873beb7-5857-4685-be1f-d57550cc96cc" xsi:nil="true"/>
-    <NumericId xmlns="4873beb7-5857-4685-be1f-d57550cc96cc" xsi:nil="true"/>
-    <ParentAssetId xmlns="4873beb7-5857-4685-be1f-d57550cc96cc" xsi:nil="true"/>
-    <OriginalSourceMarket xmlns="4873beb7-5857-4685-be1f-d57550cc96cc" xsi:nil="true"/>
-    <ApprovalStatus xmlns="4873beb7-5857-4685-be1f-d57550cc96cc">InProgress</ApprovalStatus>
-    <TPComponent xmlns="4873beb7-5857-4685-be1f-d57550cc96cc" xsi:nil="true"/>
-    <EditorialTags xmlns="4873beb7-5857-4685-be1f-d57550cc96cc" xsi:nil="true"/>
-    <TPExecutable xmlns="4873beb7-5857-4685-be1f-d57550cc96cc" xsi:nil="true"/>
-    <TPLaunchHelpLink xmlns="4873beb7-5857-4685-be1f-d57550cc96cc" xsi:nil="true"/>
-    <LocComments xmlns="4873beb7-5857-4685-be1f-d57550cc96cc" xsi:nil="true"/>
-    <LocRecommendedHandoff xmlns="4873beb7-5857-4685-be1f-d57550cc96cc" xsi:nil="true"/>
-    <SourceTitle xmlns="4873beb7-5857-4685-be1f-d57550cc96cc" xsi:nil="true"/>
-    <CSXUpdate xmlns="4873beb7-5857-4685-be1f-d57550cc96cc">false</CSXUpdate>
-    <IntlLocPriority xmlns="4873beb7-5857-4685-be1f-d57550cc96cc" xsi:nil="true"/>
-    <UAProjectedTotalWords xmlns="4873beb7-5857-4685-be1f-d57550cc96cc" xsi:nil="true"/>
-    <AssetType xmlns="4873beb7-5857-4685-be1f-d57550cc96cc">TP</AssetType>
-    <MachineTranslated xmlns="4873beb7-5857-4685-be1f-d57550cc96cc">false</MachineTranslated>
-    <OutputCachingOn xmlns="4873beb7-5857-4685-be1f-d57550cc96cc">false</OutputCachingOn>
-    <TemplateStatus xmlns="4873beb7-5857-4685-be1f-d57550cc96cc">Complete</TemplateStatus>
-    <IsSearchable xmlns="4873beb7-5857-4685-be1f-d57550cc96cc">true</IsSearchable>
-    <ContentItem xmlns="4873beb7-5857-4685-be1f-d57550cc96cc" xsi:nil="true"/>
-    <HandoffToMSDN xmlns="4873beb7-5857-4685-be1f-d57550cc96cc" xsi:nil="true"/>
-    <ShowIn xmlns="4873beb7-5857-4685-be1f-d57550cc96cc">Show everywhere</ShowIn>
-    <ThumbnailAssetId xmlns="4873beb7-5857-4685-be1f-d57550cc96cc" xsi:nil="true"/>
-    <UALocComments xmlns="4873beb7-5857-4685-be1f-d57550cc96cc" xsi:nil="true"/>
-    <UALocRecommendation xmlns="4873beb7-5857-4685-be1f-d57550cc96cc">Localize</UALocRecommendation>
-    <LastModifiedDateTime xmlns="4873beb7-5857-4685-be1f-d57550cc96cc" xsi:nil="true"/>
-    <LegacyData xmlns="4873beb7-5857-4685-be1f-d57550cc96cc" xsi:nil="true"/>
-    <LocManualTestRequired xmlns="4873beb7-5857-4685-be1f-d57550cc96cc">false</LocManualTestRequired>
-    <LocMarketGroupTiers2 xmlns="4873beb7-5857-4685-be1f-d57550cc96cc" xsi:nil="true"/>
-    <ClipArtFilename xmlns="4873beb7-5857-4685-be1f-d57550cc96cc" xsi:nil="true"/>
-    <TPApplication xmlns="4873beb7-5857-4685-be1f-d57550cc96cc" xsi:nil="true"/>
-    <CSXHash xmlns="4873beb7-5857-4685-be1f-d57550cc96cc" xsi:nil="true"/>
-    <DirectSourceMarket xmlns="4873beb7-5857-4685-be1f-d57550cc96cc" xsi:nil="true"/>
-    <PrimaryImageGen xmlns="4873beb7-5857-4685-be1f-d57550cc96cc">true</PrimaryImageGen>
-    <PlannedPubDate xmlns="4873beb7-5857-4685-be1f-d57550cc96cc" xsi:nil="true"/>
-    <CSXSubmissionMarket xmlns="4873beb7-5857-4685-be1f-d57550cc96cc" xsi:nil="true"/>
-    <Downloads xmlns="4873beb7-5857-4685-be1f-d57550cc96cc">0</Downloads>
-    <ArtSampleDocs xmlns="4873beb7-5857-4685-be1f-d57550cc96cc" xsi:nil="true"/>
-    <TrustLevel xmlns="4873beb7-5857-4685-be1f-d57550cc96cc">1 Microsoft Managed Content</TrustLevel>
-    <BlockPublish xmlns="4873beb7-5857-4685-be1f-d57550cc96cc">false</BlockPublish>
-    <TPLaunchHelpLinkType xmlns="4873beb7-5857-4685-be1f-d57550cc96cc">Template</TPLaunchHelpLinkType>
-    <LocalizationTagsTaxHTField0 xmlns="4873beb7-5857-4685-be1f-d57550cc96cc">
-      <Terms xmlns="http://schemas.microsoft.com/office/infopath/2007/PartnerControls"/>
-    </LocalizationTagsTaxHTField0>
-    <BusinessGroup xmlns="4873beb7-5857-4685-be1f-d57550cc96cc" xsi:nil="true"/>
-    <Providers xmlns="4873beb7-5857-4685-be1f-d57550cc96cc" xsi:nil="true"/>
-    <TemplateTemplateType xmlns="4873beb7-5857-4685-be1f-d57550cc96cc">Word Document Template</TemplateTemplateType>
-    <TimesCloned xmlns="4873beb7-5857-4685-be1f-d57550cc96cc" xsi:nil="true"/>
-    <TPAppVersion xmlns="4873beb7-5857-4685-be1f-d57550cc96cc" xsi:nil="true"/>
-    <VoteCount xmlns="4873beb7-5857-4685-be1f-d57550cc96cc" xsi:nil="true"/>
-    <AverageRating xmlns="4873beb7-5857-4685-be1f-d57550cc96cc" xsi:nil="true"/>
-    <FeatureTagsTaxHTField0 xmlns="4873beb7-5857-4685-be1f-d57550cc96cc">
-      <Terms xmlns="http://schemas.microsoft.com/office/infopath/2007/PartnerControls"/>
-    </FeatureTagsTaxHTField0>
-    <Provider xmlns="4873beb7-5857-4685-be1f-d57550cc96cc" xsi:nil="true"/>
-    <UACurrentWords xmlns="4873beb7-5857-4685-be1f-d57550cc96cc" xsi:nil="true"/>
-    <AssetId xmlns="4873beb7-5857-4685-be1f-d57550cc96cc">TP103457714</AssetId>
-    <TPClientViewer xmlns="4873beb7-5857-4685-be1f-d57550cc96cc" xsi:nil="true"/>
-    <DSATActionTaken xmlns="4873beb7-5857-4685-be1f-d57550cc96cc" xsi:nil="true"/>
-    <APEditor xmlns="4873beb7-5857-4685-be1f-d57550cc96cc">
-      <UserInfo>
-        <DisplayName/>
-        <AccountId xsi:nil="true"/>
-        <AccountType/>
-      </UserInfo>
-    </APEditor>
-    <TPInstallLocation xmlns="4873beb7-5857-4685-be1f-d57550cc96cc" xsi:nil="true"/>
-    <OOCacheId xmlns="4873beb7-5857-4685-be1f-d57550cc96cc" xsi:nil="true"/>
-    <IsDeleted xmlns="4873beb7-5857-4685-be1f-d57550cc96cc">false</IsDeleted>
-    <PublishTargets xmlns="4873beb7-5857-4685-be1f-d57550cc96cc">OfficeOnlineVNext</PublishTargets>
-    <ApprovalLog xmlns="4873beb7-5857-4685-be1f-d57550cc96cc" xsi:nil="true"/>
-    <BugNumber xmlns="4873beb7-5857-4685-be1f-d57550cc96cc" xsi:nil="true"/>
-    <CrawlForDependencies xmlns="4873beb7-5857-4685-be1f-d57550cc96cc">false</CrawlForDependencies>
-    <InternalTagsTaxHTField0 xmlns="4873beb7-5857-4685-be1f-d57550cc96cc">
-      <Terms xmlns="http://schemas.microsoft.com/office/infopath/2007/PartnerControls"/>
-    </InternalTagsTaxHTField0>
-    <LastHandOff xmlns="4873beb7-5857-4685-be1f-d57550cc96cc" xsi:nil="true"/>
-    <Milestone xmlns="4873beb7-5857-4685-be1f-d57550cc96cc" xsi:nil="true"/>
-    <OriginalRelease xmlns="4873beb7-5857-4685-be1f-d57550cc96cc">15</OriginalRelease>
-    <RecommendationsModifier xmlns="4873beb7-5857-4685-be1f-d57550cc96cc" xsi:nil="true"/>
-    <ScenarioTagsTaxHTField0 xmlns="4873beb7-5857-4685-be1f-d57550cc96cc">
-      <Terms xmlns="http://schemas.microsoft.com/office/infopath/2007/PartnerControls"/>
-    </ScenarioTagsTaxHTField0>
-    <UANotes xmlns="4873beb7-5857-4685-be1f-d57550cc96cc" xsi:nil="true"/>
-  </documentManagement>
-</p:properties>
+<file path=customXml/itemProps2.xml><?xml version="1.0" encoding="utf-8"?>
+<ds:datastoreItem xmlns:ds="http://schemas.openxmlformats.org/officeDocument/2006/customXml" ds:itemID="{499EA1EC-B023-4266-9865-E1EDA122A8C9}">
+  <ds:schemaRefs>
+    <ds:schemaRef ds:uri="http://schemas.microsoft.com/sharepoint/v3/contenttype/forms"/>
+  </ds:schemaRefs>
+</ds:datastoreItem>
 </file>
 
-<file path=customXml/itemProps1.xml><?xml version="1.0" encoding="utf-8"?>
+<file path=customXml/itemProps3.xml><?xml version="1.0" encoding="utf-8"?>
 <ds:datastoreItem xmlns:ds="http://schemas.openxmlformats.org/officeDocument/2006/customXml" ds:itemID="{9332E30D-EFB4-40E8-AB8F-C2E02C2E75EB}">
   <ds:schemaRefs>
     <ds:schemaRef ds:uri="http://schemas.microsoft.com/office/2006/metadata/contentType"/>
@@ -16277,22 +16606,4 @@
     <ds:schemaRef ds:uri="http://schemas.microsoft.com/internal/obd"/>
   </ds:schemaRefs>
 </ds:datastoreItem>
-</file>
-
-<file path=customXml/itemProps2.xml><?xml version="1.0" encoding="utf-8"?>
-<ds:datastoreItem xmlns:ds="http://schemas.openxmlformats.org/officeDocument/2006/customXml" ds:itemID="{499EA1EC-B023-4266-9865-E1EDA122A8C9}">
-  <ds:schemaRefs>
-    <ds:schemaRef ds:uri="http://schemas.microsoft.com/sharepoint/v3/contenttype/forms"/>
-  </ds:schemaRefs>
-</ds:datastoreItem>
-</file>
-
-<file path=customXml/itemProps3.xml><?xml version="1.0" encoding="utf-8"?>
-<ds:datastoreItem xmlns:ds="http://schemas.openxmlformats.org/officeDocument/2006/customXml" ds:itemID="{63671810-3EF7-4C8E-BCBA-248ABE2BAB39}">
-  <ds:schemaRefs>
-    <ds:schemaRef ds:uri="http://schemas.microsoft.com/office/2006/metadata/properties"/>
-    <ds:schemaRef ds:uri="http://schemas.microsoft.com/office/infopath/2007/PartnerControls"/>
-    <ds:schemaRef ds:uri="4873beb7-5857-4685-be1f-d57550cc96cc"/>
-  </ds:schemaRefs>
-</ds:datastoreItem>
 </file>
</xml_diff>

<commit_message>
Second submission of Final Capstone Report.
</commit_message>
<xml_diff>
--- a/capstone/report.docx
+++ b/capstone/report.docx
@@ -1706,6 +1706,13 @@
       </w:r>
     </w:p>
     <w:p>
+      <w:pPr>
+        <w:rPr>
+          <w:b/>
+          <w:bCs/>
+          <w:smallCaps/>
+        </w:rPr>
+      </w:pPr>
       <w:r>
         <w:t xml:space="preserve">We </w:t>
       </w:r>
@@ -1713,143 +1720,57 @@
         <w:t xml:space="preserve">used an </w:t>
       </w:r>
       <w:r>
-        <w:t xml:space="preserve">AdaBoost Model as our benchmark model.  AdaBoost is a boosting method that uses </w:t>
+        <w:t xml:space="preserve">AdaBoost Model as our benchmark model.  </w:t>
+      </w:r>
+      <w:r>
+        <w:t xml:space="preserve">Boosting is an </w:t>
+      </w:r>
+      <w:r>
+        <w:t>ensemble method</w:t>
+      </w:r>
+      <w:r>
+        <w:t xml:space="preserve"> that</w:t>
+      </w:r>
+      <w:r>
+        <w:t xml:space="preserve"> creates a strong classifier from </w:t>
+      </w:r>
+      <w:r>
+        <w:t xml:space="preserve">many </w:t>
+      </w:r>
+      <w:r>
+        <w:t xml:space="preserve">weak classifiers such as </w:t>
+      </w:r>
+      <w:r>
+        <w:t xml:space="preserve">small </w:t>
+      </w:r>
+      <w:r>
+        <w:t xml:space="preserve">decision trees. </w:t>
+      </w:r>
+      <w:r>
+        <w:t>The output of the weak learners is combined in a weighted sum to produce the boosted classifier output. You can think of a weak learner as a learner that is not very accurate, say just slightly better than 50% right most of the time.  Each of these weak learners are assigned weights</w:t>
+      </w:r>
+      <w:r>
+        <w:t xml:space="preserve"> based on how they have classified a sample.</w:t>
+      </w:r>
+      <w:r>
+        <w:t xml:space="preserve"> </w:t>
+      </w:r>
+      <w:r>
+        <w:t xml:space="preserve">Weights are increased to punish incorrectly classified points of each weak learner.  Based on these weights, each learner </w:t>
+      </w:r>
+      <w:r>
+        <w:t xml:space="preserve">will vote based on the weights assigned.  </w:t>
+      </w:r>
+      <w:r>
+        <w:t xml:space="preserve">The sum of these weights </w:t>
       </w:r>
       <w:proofErr w:type="gramStart"/>
       <w:r>
-        <w:t>a number of</w:t>
+        <w:t>are</w:t>
       </w:r>
       <w:proofErr w:type="gramEnd"/>
       <w:r>
-        <w:t xml:space="preserve"> weak classifiers combined through a weighted voting scheme that is trained to produce the final result.  The following Hyper-parameters can be refined to improve the model performance:</w:t>
-      </w:r>
-      <w:r>
-        <w:t xml:space="preserve"> </w:t>
-      </w:r>
-    </w:p>
-    <w:p>
-      <w:pPr>
-        <w:pStyle w:val="Heading2"/>
-        <w:spacing w:before="0"/>
-        <w:rPr>
-          <w:rFonts w:asciiTheme="minorHAnsi" w:eastAsiaTheme="minorEastAsia" w:hAnsiTheme="minorHAnsi" w:cstheme="minorBidi"/>
-          <w:b w:val="0"/>
-          <w:bCs w:val="0"/>
-          <w:smallCaps w:val="0"/>
-          <w:sz w:val="20"/>
-          <w:szCs w:val="22"/>
-        </w:rPr>
-      </w:pPr>
-      <w:r>
-        <w:rPr>
-          <w:rFonts w:asciiTheme="minorHAnsi" w:eastAsiaTheme="minorEastAsia" w:hAnsiTheme="minorHAnsi" w:cstheme="minorBidi"/>
-          <w:b w:val="0"/>
-          <w:bCs w:val="0"/>
-          <w:smallCaps w:val="0"/>
-          <w:sz w:val="20"/>
-          <w:szCs w:val="22"/>
-        </w:rPr>
-        <w:t>1. base_estimator: DecisionTreeClassifier(max_depth=1)</w:t>
-      </w:r>
-    </w:p>
-    <w:p>
-      <w:pPr>
-        <w:pStyle w:val="Heading2"/>
-        <w:spacing w:before="0"/>
-        <w:rPr>
-          <w:rFonts w:asciiTheme="minorHAnsi" w:eastAsiaTheme="minorEastAsia" w:hAnsiTheme="minorHAnsi" w:cstheme="minorBidi"/>
-          <w:b w:val="0"/>
-          <w:bCs w:val="0"/>
-          <w:smallCaps w:val="0"/>
-          <w:sz w:val="20"/>
-          <w:szCs w:val="22"/>
-        </w:rPr>
-      </w:pPr>
-      <w:r>
-        <w:rPr>
-          <w:rFonts w:asciiTheme="minorHAnsi" w:eastAsiaTheme="minorEastAsia" w:hAnsiTheme="minorHAnsi" w:cstheme="minorBidi"/>
-          <w:b w:val="0"/>
-          <w:bCs w:val="0"/>
-          <w:smallCaps w:val="0"/>
-          <w:sz w:val="20"/>
-          <w:szCs w:val="22"/>
-        </w:rPr>
-        <w:t>2. n_estimators: 1000</w:t>
-      </w:r>
-    </w:p>
-    <w:p>
-      <w:pPr>
-        <w:pStyle w:val="Heading2"/>
-        <w:spacing w:before="0"/>
-        <w:rPr>
-          <w:rFonts w:asciiTheme="minorHAnsi" w:eastAsiaTheme="minorEastAsia" w:hAnsiTheme="minorHAnsi" w:cstheme="minorBidi"/>
-          <w:b w:val="0"/>
-          <w:bCs w:val="0"/>
-          <w:smallCaps w:val="0"/>
-          <w:sz w:val="20"/>
-          <w:szCs w:val="22"/>
-        </w:rPr>
-      </w:pPr>
-      <w:r>
-        <w:rPr>
-          <w:rFonts w:asciiTheme="minorHAnsi" w:eastAsiaTheme="minorEastAsia" w:hAnsiTheme="minorHAnsi" w:cstheme="minorBidi"/>
-          <w:b w:val="0"/>
-          <w:bCs w:val="0"/>
-          <w:smallCaps w:val="0"/>
-          <w:sz w:val="20"/>
-          <w:szCs w:val="22"/>
-        </w:rPr>
-        <w:t>3. learning_rate: 1.0</w:t>
-      </w:r>
-    </w:p>
-    <w:p>
-      <w:pPr>
-        <w:pStyle w:val="Heading2"/>
-        <w:spacing w:before="0"/>
-        <w:rPr>
-          <w:rFonts w:asciiTheme="minorHAnsi" w:eastAsiaTheme="minorEastAsia" w:hAnsiTheme="minorHAnsi" w:cstheme="minorBidi"/>
-          <w:b w:val="0"/>
-          <w:bCs w:val="0"/>
-          <w:smallCaps w:val="0"/>
-          <w:sz w:val="20"/>
-          <w:szCs w:val="22"/>
-        </w:rPr>
-      </w:pPr>
-      <w:r>
-        <w:rPr>
-          <w:rFonts w:asciiTheme="minorHAnsi" w:eastAsiaTheme="minorEastAsia" w:hAnsiTheme="minorHAnsi" w:cstheme="minorBidi"/>
-          <w:b w:val="0"/>
-          <w:bCs w:val="0"/>
-          <w:smallCaps w:val="0"/>
-          <w:sz w:val="20"/>
-          <w:szCs w:val="22"/>
-        </w:rPr>
-        <w:t>4. algorithm: SAMME.R</w:t>
-      </w:r>
-    </w:p>
-    <w:p>
-      <w:pPr>
-        <w:pStyle w:val="Heading2"/>
-        <w:spacing w:before="0"/>
-        <w:rPr>
-          <w:rFonts w:asciiTheme="minorHAnsi" w:eastAsiaTheme="minorEastAsia" w:hAnsiTheme="minorHAnsi" w:cstheme="minorBidi"/>
-          <w:b w:val="0"/>
-          <w:bCs w:val="0"/>
-          <w:smallCaps w:val="0"/>
-          <w:sz w:val="20"/>
-          <w:szCs w:val="22"/>
-        </w:rPr>
-      </w:pPr>
-      <w:r>
-        <w:rPr>
-          <w:rFonts w:asciiTheme="minorHAnsi" w:eastAsiaTheme="minorEastAsia" w:hAnsiTheme="minorHAnsi" w:cstheme="minorBidi"/>
-          <w:b w:val="0"/>
-          <w:bCs w:val="0"/>
-          <w:smallCaps w:val="0"/>
-          <w:sz w:val="20"/>
-          <w:szCs w:val="22"/>
-        </w:rPr>
-        <w:t>5. random_state: 19</w:t>
+        <w:t xml:space="preserve"> minimized in an error function iteratively improving the error as weak learners are combined.  </w:t>
       </w:r>
     </w:p>
     <w:p/>
@@ -1928,88 +1849,33 @@
     </w:p>
     <w:p>
       <w:r>
-        <w:t xml:space="preserve">The competing model will be a Deep Neural Network.  We will build this model with </w:t>
-      </w:r>
-      <w:proofErr w:type="spellStart"/>
-      <w:r>
-        <w:t>Keras</w:t>
-      </w:r>
-      <w:proofErr w:type="spellEnd"/>
-      <w:r>
-        <w:t>.  The model architecture will be the input layer</w:t>
-      </w:r>
-      <w:r>
-        <w:t xml:space="preserve"> consisting of 23 features</w:t>
-      </w:r>
-      <w:r>
-        <w:t xml:space="preserve">, 2 hidden layers of 16 nodes each </w:t>
-      </w:r>
-      <w:r>
-        <w:t>with</w:t>
-      </w:r>
-      <w:r>
-        <w:t xml:space="preserve"> </w:t>
-      </w:r>
-      <w:proofErr w:type="spellStart"/>
-      <w:r>
-        <w:rPr>
-          <w:i/>
-        </w:rPr>
-        <w:t>relu</w:t>
-      </w:r>
-      <w:proofErr w:type="spellEnd"/>
-      <w:r>
-        <w:t xml:space="preserve"> activation functions and a dense layer for the output with </w:t>
-      </w:r>
-      <w:proofErr w:type="spellStart"/>
-      <w:r>
-        <w:rPr>
-          <w:i/>
-        </w:rPr>
-        <w:t>softmax</w:t>
-      </w:r>
-      <w:proofErr w:type="spellEnd"/>
-      <w:r>
-        <w:t xml:space="preserve"> activation function.  The DNN model will use the </w:t>
-      </w:r>
-      <w:proofErr w:type="spellStart"/>
-      <w:r>
-        <w:rPr>
-          <w:i/>
-        </w:rPr>
-        <w:t>binary</w:t>
-      </w:r>
-      <w:r>
-        <w:rPr>
-          <w:i/>
-        </w:rPr>
-        <w:t>_crossentropy</w:t>
-      </w:r>
-      <w:proofErr w:type="spellEnd"/>
-      <w:r>
-        <w:t xml:space="preserve"> loss function with the </w:t>
-      </w:r>
-      <w:proofErr w:type="spellStart"/>
-      <w:r>
-        <w:rPr>
-          <w:i/>
-        </w:rPr>
-        <w:t>rmsprop</w:t>
-      </w:r>
-      <w:proofErr w:type="spellEnd"/>
-      <w:r>
-        <w:t xml:space="preserve"> optimizer against the `accuracy` metric.  We will train the model using </w:t>
-      </w:r>
-      <w:proofErr w:type="spellStart"/>
-      <w:r>
-        <w:rPr>
-          <w:i/>
-        </w:rPr>
-        <w:t>batch_size</w:t>
-      </w:r>
-      <w:proofErr w:type="spellEnd"/>
-      <w:r>
-        <w:t xml:space="preserve"> of 32 for 1000 epochs.</w:t>
+        <w:t xml:space="preserve">The competing model will be a Deep Neural Network.  </w:t>
+      </w:r>
+      <w:r>
+        <w:t>Neural networks are modeled after the human brain that recognizes patterns based on features perceived in the real world.</w:t>
+      </w:r>
+      <w:r>
+        <w:t xml:space="preserve">  In the human brain we have a complex interconnected network of neurons that are trained through experience to help us recognize patterns.  A Deep neural network </w:t>
+      </w:r>
+      <w:r>
+        <w:t>models the brain function</w:t>
+      </w:r>
+      <w:r>
+        <w:t xml:space="preserve"> in that it has a set of inputs that are fed to several hidden layers of multiple nodes each that are combined in an output layer to produce the result.  Each layer is responsible for some feature extraction.  Each node is a computational point and weights are used between these nodes in each layer to modify the computational output of each node.  </w:t>
+      </w:r>
+      <w:r>
+        <w:t>The weights are summed and passed through an activation layer to produce a single output for output nodes.</w:t>
+      </w:r>
+      <w:r>
+        <w:t xml:space="preserve">  A loss function is used to evaluate the effectiveness of the neural network prediction compared to the actual output values.  </w:t>
+      </w:r>
+      <w:proofErr w:type="gramStart"/>
+      <w:r>
+        <w:t>A</w:t>
+      </w:r>
+      <w:proofErr w:type="gramEnd"/>
+      <w:r>
+        <w:t xml:space="preserve"> optimization method such as Gradient Descent is used to reduce the error by updating the weights in the neural network.  Through an iterative process of updating the weights the neural network can be trained to predict more accurate results.</w:t>
       </w:r>
     </w:p>
     <w:p>
@@ -2077,12 +1943,12 @@
         <w:t>.  Illustration of DNN with 2 hidden layers.</w:t>
       </w:r>
     </w:p>
-    <w:p/>
-    <w:p/>
     <w:p>
       <w:pPr>
         <w:pStyle w:val="Heading2"/>
       </w:pPr>
+      <w:bookmarkStart w:id="0" w:name="_GoBack"/>
+      <w:bookmarkEnd w:id="0"/>
       <w:r>
         <w:lastRenderedPageBreak/>
         <w:t>Benchmark Model</w:t>
@@ -5056,8 +4922,6 @@
       <w:r>
         <w:t>Results</w:t>
       </w:r>
-      <w:bookmarkStart w:id="0" w:name="_GoBack"/>
-      <w:bookmarkEnd w:id="0"/>
     </w:p>
     <w:p>
       <w:r>
@@ -6379,6 +6243,11 @@
       <w:r>
         <w:t>Table 7: Evaluation Metrics of all AdaBoost and DNN models</w:t>
       </w:r>
+    </w:p>
+    <w:p>
+      <w:pPr>
+        <w:pStyle w:val="Heading2"/>
+      </w:pPr>
     </w:p>
     <w:p>
       <w:pPr>
@@ -15398,141 +15267,6 @@
 </file>
 
 <file path=customXml/item1.xml><?xml version="1.0" encoding="utf-8"?>
-<p:properties xmlns:p="http://schemas.microsoft.com/office/2006/metadata/properties" xmlns:xsi="http://www.w3.org/2001/XMLSchema-instance" xmlns:pc="http://schemas.microsoft.com/office/infopath/2007/PartnerControls">
-  <documentManagement>
-    <APDescription xmlns="4873beb7-5857-4685-be1f-d57550cc96cc" xsi:nil="true"/>
-    <AssetExpire xmlns="4873beb7-5857-4685-be1f-d57550cc96cc">2029-01-01T08:00:00+00:00</AssetExpire>
-    <CampaignTagsTaxHTField0 xmlns="4873beb7-5857-4685-be1f-d57550cc96cc">
-      <Terms xmlns="http://schemas.microsoft.com/office/infopath/2007/PartnerControls"/>
-    </CampaignTagsTaxHTField0>
-    <IntlLangReviewDate xmlns="4873beb7-5857-4685-be1f-d57550cc96cc" xsi:nil="true"/>
-    <TPFriendlyName xmlns="4873beb7-5857-4685-be1f-d57550cc96cc" xsi:nil="true"/>
-    <IntlLangReview xmlns="4873beb7-5857-4685-be1f-d57550cc96cc">false</IntlLangReview>
-    <LocLastLocAttemptVersionLookup xmlns="4873beb7-5857-4685-be1f-d57550cc96cc">856581</LocLastLocAttemptVersionLookup>
-    <PolicheckWords xmlns="4873beb7-5857-4685-be1f-d57550cc96cc" xsi:nil="true"/>
-    <SubmitterId xmlns="4873beb7-5857-4685-be1f-d57550cc96cc" xsi:nil="true"/>
-    <AcquiredFrom xmlns="4873beb7-5857-4685-be1f-d57550cc96cc">Internal MS</AcquiredFrom>
-    <EditorialStatus xmlns="4873beb7-5857-4685-be1f-d57550cc96cc">Complete</EditorialStatus>
-    <Markets xmlns="4873beb7-5857-4685-be1f-d57550cc96cc"/>
-    <OriginAsset xmlns="4873beb7-5857-4685-be1f-d57550cc96cc" xsi:nil="true"/>
-    <AssetStart xmlns="4873beb7-5857-4685-be1f-d57550cc96cc">2012-09-19T07:42:00+00:00</AssetStart>
-    <FriendlyTitle xmlns="4873beb7-5857-4685-be1f-d57550cc96cc" xsi:nil="true"/>
-    <MarketSpecific xmlns="4873beb7-5857-4685-be1f-d57550cc96cc">false</MarketSpecific>
-    <TPNamespace xmlns="4873beb7-5857-4685-be1f-d57550cc96cc" xsi:nil="true"/>
-    <PublishStatusLookup xmlns="4873beb7-5857-4685-be1f-d57550cc96cc">
-      <Value>1622610</Value>
-    </PublishStatusLookup>
-    <APAuthor xmlns="4873beb7-5857-4685-be1f-d57550cc96cc">
-      <UserInfo>
-        <DisplayName>REDMOND\v-aptall</DisplayName>
-        <AccountId>2566</AccountId>
-        <AccountType/>
-      </UserInfo>
-    </APAuthor>
-    <TPCommandLine xmlns="4873beb7-5857-4685-be1f-d57550cc96cc" xsi:nil="true"/>
-    <IntlLangReviewer xmlns="4873beb7-5857-4685-be1f-d57550cc96cc" xsi:nil="true"/>
-    <OpenTemplate xmlns="4873beb7-5857-4685-be1f-d57550cc96cc">true</OpenTemplate>
-    <CSXSubmissionDate xmlns="4873beb7-5857-4685-be1f-d57550cc96cc" xsi:nil="true"/>
-    <TaxCatchAll xmlns="4873beb7-5857-4685-be1f-d57550cc96cc"/>
-    <Manager xmlns="4873beb7-5857-4685-be1f-d57550cc96cc" xsi:nil="true"/>
-    <NumericId xmlns="4873beb7-5857-4685-be1f-d57550cc96cc" xsi:nil="true"/>
-    <ParentAssetId xmlns="4873beb7-5857-4685-be1f-d57550cc96cc" xsi:nil="true"/>
-    <OriginalSourceMarket xmlns="4873beb7-5857-4685-be1f-d57550cc96cc" xsi:nil="true"/>
-    <ApprovalStatus xmlns="4873beb7-5857-4685-be1f-d57550cc96cc">InProgress</ApprovalStatus>
-    <TPComponent xmlns="4873beb7-5857-4685-be1f-d57550cc96cc" xsi:nil="true"/>
-    <EditorialTags xmlns="4873beb7-5857-4685-be1f-d57550cc96cc" xsi:nil="true"/>
-    <TPExecutable xmlns="4873beb7-5857-4685-be1f-d57550cc96cc" xsi:nil="true"/>
-    <TPLaunchHelpLink xmlns="4873beb7-5857-4685-be1f-d57550cc96cc" xsi:nil="true"/>
-    <LocComments xmlns="4873beb7-5857-4685-be1f-d57550cc96cc" xsi:nil="true"/>
-    <LocRecommendedHandoff xmlns="4873beb7-5857-4685-be1f-d57550cc96cc" xsi:nil="true"/>
-    <SourceTitle xmlns="4873beb7-5857-4685-be1f-d57550cc96cc" xsi:nil="true"/>
-    <CSXUpdate xmlns="4873beb7-5857-4685-be1f-d57550cc96cc">false</CSXUpdate>
-    <IntlLocPriority xmlns="4873beb7-5857-4685-be1f-d57550cc96cc" xsi:nil="true"/>
-    <UAProjectedTotalWords xmlns="4873beb7-5857-4685-be1f-d57550cc96cc" xsi:nil="true"/>
-    <AssetType xmlns="4873beb7-5857-4685-be1f-d57550cc96cc">TP</AssetType>
-    <MachineTranslated xmlns="4873beb7-5857-4685-be1f-d57550cc96cc">false</MachineTranslated>
-    <OutputCachingOn xmlns="4873beb7-5857-4685-be1f-d57550cc96cc">false</OutputCachingOn>
-    <TemplateStatus xmlns="4873beb7-5857-4685-be1f-d57550cc96cc">Complete</TemplateStatus>
-    <IsSearchable xmlns="4873beb7-5857-4685-be1f-d57550cc96cc">true</IsSearchable>
-    <ContentItem xmlns="4873beb7-5857-4685-be1f-d57550cc96cc" xsi:nil="true"/>
-    <HandoffToMSDN xmlns="4873beb7-5857-4685-be1f-d57550cc96cc" xsi:nil="true"/>
-    <ShowIn xmlns="4873beb7-5857-4685-be1f-d57550cc96cc">Show everywhere</ShowIn>
-    <ThumbnailAssetId xmlns="4873beb7-5857-4685-be1f-d57550cc96cc" xsi:nil="true"/>
-    <UALocComments xmlns="4873beb7-5857-4685-be1f-d57550cc96cc" xsi:nil="true"/>
-    <UALocRecommendation xmlns="4873beb7-5857-4685-be1f-d57550cc96cc">Localize</UALocRecommendation>
-    <LastModifiedDateTime xmlns="4873beb7-5857-4685-be1f-d57550cc96cc" xsi:nil="true"/>
-    <LegacyData xmlns="4873beb7-5857-4685-be1f-d57550cc96cc" xsi:nil="true"/>
-    <LocManualTestRequired xmlns="4873beb7-5857-4685-be1f-d57550cc96cc">false</LocManualTestRequired>
-    <LocMarketGroupTiers2 xmlns="4873beb7-5857-4685-be1f-d57550cc96cc" xsi:nil="true"/>
-    <ClipArtFilename xmlns="4873beb7-5857-4685-be1f-d57550cc96cc" xsi:nil="true"/>
-    <TPApplication xmlns="4873beb7-5857-4685-be1f-d57550cc96cc" xsi:nil="true"/>
-    <CSXHash xmlns="4873beb7-5857-4685-be1f-d57550cc96cc" xsi:nil="true"/>
-    <DirectSourceMarket xmlns="4873beb7-5857-4685-be1f-d57550cc96cc" xsi:nil="true"/>
-    <PrimaryImageGen xmlns="4873beb7-5857-4685-be1f-d57550cc96cc">true</PrimaryImageGen>
-    <PlannedPubDate xmlns="4873beb7-5857-4685-be1f-d57550cc96cc" xsi:nil="true"/>
-    <CSXSubmissionMarket xmlns="4873beb7-5857-4685-be1f-d57550cc96cc" xsi:nil="true"/>
-    <Downloads xmlns="4873beb7-5857-4685-be1f-d57550cc96cc">0</Downloads>
-    <ArtSampleDocs xmlns="4873beb7-5857-4685-be1f-d57550cc96cc" xsi:nil="true"/>
-    <TrustLevel xmlns="4873beb7-5857-4685-be1f-d57550cc96cc">1 Microsoft Managed Content</TrustLevel>
-    <BlockPublish xmlns="4873beb7-5857-4685-be1f-d57550cc96cc">false</BlockPublish>
-    <TPLaunchHelpLinkType xmlns="4873beb7-5857-4685-be1f-d57550cc96cc">Template</TPLaunchHelpLinkType>
-    <LocalizationTagsTaxHTField0 xmlns="4873beb7-5857-4685-be1f-d57550cc96cc">
-      <Terms xmlns="http://schemas.microsoft.com/office/infopath/2007/PartnerControls"/>
-    </LocalizationTagsTaxHTField0>
-    <BusinessGroup xmlns="4873beb7-5857-4685-be1f-d57550cc96cc" xsi:nil="true"/>
-    <Providers xmlns="4873beb7-5857-4685-be1f-d57550cc96cc" xsi:nil="true"/>
-    <TemplateTemplateType xmlns="4873beb7-5857-4685-be1f-d57550cc96cc">Word Document Template</TemplateTemplateType>
-    <TimesCloned xmlns="4873beb7-5857-4685-be1f-d57550cc96cc" xsi:nil="true"/>
-    <TPAppVersion xmlns="4873beb7-5857-4685-be1f-d57550cc96cc" xsi:nil="true"/>
-    <VoteCount xmlns="4873beb7-5857-4685-be1f-d57550cc96cc" xsi:nil="true"/>
-    <AverageRating xmlns="4873beb7-5857-4685-be1f-d57550cc96cc" xsi:nil="true"/>
-    <FeatureTagsTaxHTField0 xmlns="4873beb7-5857-4685-be1f-d57550cc96cc">
-      <Terms xmlns="http://schemas.microsoft.com/office/infopath/2007/PartnerControls"/>
-    </FeatureTagsTaxHTField0>
-    <Provider xmlns="4873beb7-5857-4685-be1f-d57550cc96cc" xsi:nil="true"/>
-    <UACurrentWords xmlns="4873beb7-5857-4685-be1f-d57550cc96cc" xsi:nil="true"/>
-    <AssetId xmlns="4873beb7-5857-4685-be1f-d57550cc96cc">TP103457714</AssetId>
-    <TPClientViewer xmlns="4873beb7-5857-4685-be1f-d57550cc96cc" xsi:nil="true"/>
-    <DSATActionTaken xmlns="4873beb7-5857-4685-be1f-d57550cc96cc" xsi:nil="true"/>
-    <APEditor xmlns="4873beb7-5857-4685-be1f-d57550cc96cc">
-      <UserInfo>
-        <DisplayName/>
-        <AccountId xsi:nil="true"/>
-        <AccountType/>
-      </UserInfo>
-    </APEditor>
-    <TPInstallLocation xmlns="4873beb7-5857-4685-be1f-d57550cc96cc" xsi:nil="true"/>
-    <OOCacheId xmlns="4873beb7-5857-4685-be1f-d57550cc96cc" xsi:nil="true"/>
-    <IsDeleted xmlns="4873beb7-5857-4685-be1f-d57550cc96cc">false</IsDeleted>
-    <PublishTargets xmlns="4873beb7-5857-4685-be1f-d57550cc96cc">OfficeOnlineVNext</PublishTargets>
-    <ApprovalLog xmlns="4873beb7-5857-4685-be1f-d57550cc96cc" xsi:nil="true"/>
-    <BugNumber xmlns="4873beb7-5857-4685-be1f-d57550cc96cc" xsi:nil="true"/>
-    <CrawlForDependencies xmlns="4873beb7-5857-4685-be1f-d57550cc96cc">false</CrawlForDependencies>
-    <InternalTagsTaxHTField0 xmlns="4873beb7-5857-4685-be1f-d57550cc96cc">
-      <Terms xmlns="http://schemas.microsoft.com/office/infopath/2007/PartnerControls"/>
-    </InternalTagsTaxHTField0>
-    <LastHandOff xmlns="4873beb7-5857-4685-be1f-d57550cc96cc" xsi:nil="true"/>
-    <Milestone xmlns="4873beb7-5857-4685-be1f-d57550cc96cc" xsi:nil="true"/>
-    <OriginalRelease xmlns="4873beb7-5857-4685-be1f-d57550cc96cc">15</OriginalRelease>
-    <RecommendationsModifier xmlns="4873beb7-5857-4685-be1f-d57550cc96cc" xsi:nil="true"/>
-    <ScenarioTagsTaxHTField0 xmlns="4873beb7-5857-4685-be1f-d57550cc96cc">
-      <Terms xmlns="http://schemas.microsoft.com/office/infopath/2007/PartnerControls"/>
-    </ScenarioTagsTaxHTField0>
-    <UANotes xmlns="4873beb7-5857-4685-be1f-d57550cc96cc" xsi:nil="true"/>
-  </documentManagement>
-</p:properties>
-</file>
-
-<file path=customXml/item2.xml><?xml version="1.0" encoding="utf-8"?>
-<?mso-contentType ?>
-<FormTemplates xmlns="http://schemas.microsoft.com/sharepoint/v3/contenttype/forms">
-  <Display>DocumentLibraryForm</Display>
-  <Edit>AssetEditForm</Edit>
-  <New>DocumentLibraryForm</New>
-</FormTemplates>
-</file>
-
-<file path=customXml/item3.xml><?xml version="1.0" encoding="utf-8"?>
 <ct:contentTypeSchema xmlns:ct="http://schemas.microsoft.com/office/2006/metadata/contentType" xmlns:ma="http://schemas.microsoft.com/office/2006/metadata/properties/metaAttributes" ct:_="" ma:_="" ma:contentTypeName="TemplateFile" ma:contentTypeID="0x0101006EDDDB5EE6D98C44930B742096920B300400F5B6D36B3EF94B4E9A635CDF2A18F5B8" ma:contentTypeVersion="72" ma:contentTypeDescription="Create a new document." ma:contentTypeScope="" ma:versionID="a23e56308344d904b51738559c3d67c9">
   <xsd:schema xmlns:xsd="http://www.w3.org/2001/XMLSchema" xmlns:xs="http://www.w3.org/2001/XMLSchema" xmlns:p="http://schemas.microsoft.com/office/2006/metadata/properties" xmlns:ns2="4873beb7-5857-4685-be1f-d57550cc96cc" targetNamespace="http://schemas.microsoft.com/office/2006/metadata/properties" ma:root="true" ma:fieldsID="cd0908cc4600e77bf5da051303e00c8d" ns2:_="">
     <xsd:import namespace="4873beb7-5857-4685-be1f-d57550cc96cc"/>
@@ -16572,25 +16306,142 @@
 </ct:contentTypeSchema>
 </file>
 
-<file path=customXml/itemProps1.xml><?xml version="1.0" encoding="utf-8"?>
-<ds:datastoreItem xmlns:ds="http://schemas.openxmlformats.org/officeDocument/2006/customXml" ds:itemID="{63671810-3EF7-4C8E-BCBA-248ABE2BAB39}">
-  <ds:schemaRefs>
-    <ds:schemaRef ds:uri="http://schemas.microsoft.com/office/2006/metadata/properties"/>
-    <ds:schemaRef ds:uri="http://schemas.microsoft.com/office/infopath/2007/PartnerControls"/>
-    <ds:schemaRef ds:uri="4873beb7-5857-4685-be1f-d57550cc96cc"/>
-  </ds:schemaRefs>
-</ds:datastoreItem>
+<file path=customXml/item2.xml><?xml version="1.0" encoding="utf-8"?>
+<?mso-contentType ?>
+<FormTemplates xmlns="http://schemas.microsoft.com/sharepoint/v3/contenttype/forms">
+  <Display>DocumentLibraryForm</Display>
+  <Edit>AssetEditForm</Edit>
+  <New>DocumentLibraryForm</New>
+</FormTemplates>
 </file>
 
-<file path=customXml/itemProps2.xml><?xml version="1.0" encoding="utf-8"?>
-<ds:datastoreItem xmlns:ds="http://schemas.openxmlformats.org/officeDocument/2006/customXml" ds:itemID="{499EA1EC-B023-4266-9865-E1EDA122A8C9}">
-  <ds:schemaRefs>
-    <ds:schemaRef ds:uri="http://schemas.microsoft.com/sharepoint/v3/contenttype/forms"/>
-  </ds:schemaRefs>
-</ds:datastoreItem>
+<file path=customXml/item3.xml><?xml version="1.0" encoding="utf-8"?>
+<p:properties xmlns:p="http://schemas.microsoft.com/office/2006/metadata/properties" xmlns:xsi="http://www.w3.org/2001/XMLSchema-instance" xmlns:pc="http://schemas.microsoft.com/office/infopath/2007/PartnerControls">
+  <documentManagement>
+    <APDescription xmlns="4873beb7-5857-4685-be1f-d57550cc96cc" xsi:nil="true"/>
+    <AssetExpire xmlns="4873beb7-5857-4685-be1f-d57550cc96cc">2029-01-01T08:00:00+00:00</AssetExpire>
+    <CampaignTagsTaxHTField0 xmlns="4873beb7-5857-4685-be1f-d57550cc96cc">
+      <Terms xmlns="http://schemas.microsoft.com/office/infopath/2007/PartnerControls"/>
+    </CampaignTagsTaxHTField0>
+    <IntlLangReviewDate xmlns="4873beb7-5857-4685-be1f-d57550cc96cc" xsi:nil="true"/>
+    <TPFriendlyName xmlns="4873beb7-5857-4685-be1f-d57550cc96cc" xsi:nil="true"/>
+    <IntlLangReview xmlns="4873beb7-5857-4685-be1f-d57550cc96cc">false</IntlLangReview>
+    <LocLastLocAttemptVersionLookup xmlns="4873beb7-5857-4685-be1f-d57550cc96cc">856581</LocLastLocAttemptVersionLookup>
+    <PolicheckWords xmlns="4873beb7-5857-4685-be1f-d57550cc96cc" xsi:nil="true"/>
+    <SubmitterId xmlns="4873beb7-5857-4685-be1f-d57550cc96cc" xsi:nil="true"/>
+    <AcquiredFrom xmlns="4873beb7-5857-4685-be1f-d57550cc96cc">Internal MS</AcquiredFrom>
+    <EditorialStatus xmlns="4873beb7-5857-4685-be1f-d57550cc96cc">Complete</EditorialStatus>
+    <Markets xmlns="4873beb7-5857-4685-be1f-d57550cc96cc"/>
+    <OriginAsset xmlns="4873beb7-5857-4685-be1f-d57550cc96cc" xsi:nil="true"/>
+    <AssetStart xmlns="4873beb7-5857-4685-be1f-d57550cc96cc">2012-09-19T07:42:00+00:00</AssetStart>
+    <FriendlyTitle xmlns="4873beb7-5857-4685-be1f-d57550cc96cc" xsi:nil="true"/>
+    <MarketSpecific xmlns="4873beb7-5857-4685-be1f-d57550cc96cc">false</MarketSpecific>
+    <TPNamespace xmlns="4873beb7-5857-4685-be1f-d57550cc96cc" xsi:nil="true"/>
+    <PublishStatusLookup xmlns="4873beb7-5857-4685-be1f-d57550cc96cc">
+      <Value>1622610</Value>
+    </PublishStatusLookup>
+    <APAuthor xmlns="4873beb7-5857-4685-be1f-d57550cc96cc">
+      <UserInfo>
+        <DisplayName>REDMOND\v-aptall</DisplayName>
+        <AccountId>2566</AccountId>
+        <AccountType/>
+      </UserInfo>
+    </APAuthor>
+    <TPCommandLine xmlns="4873beb7-5857-4685-be1f-d57550cc96cc" xsi:nil="true"/>
+    <IntlLangReviewer xmlns="4873beb7-5857-4685-be1f-d57550cc96cc" xsi:nil="true"/>
+    <OpenTemplate xmlns="4873beb7-5857-4685-be1f-d57550cc96cc">true</OpenTemplate>
+    <CSXSubmissionDate xmlns="4873beb7-5857-4685-be1f-d57550cc96cc" xsi:nil="true"/>
+    <TaxCatchAll xmlns="4873beb7-5857-4685-be1f-d57550cc96cc"/>
+    <Manager xmlns="4873beb7-5857-4685-be1f-d57550cc96cc" xsi:nil="true"/>
+    <NumericId xmlns="4873beb7-5857-4685-be1f-d57550cc96cc" xsi:nil="true"/>
+    <ParentAssetId xmlns="4873beb7-5857-4685-be1f-d57550cc96cc" xsi:nil="true"/>
+    <OriginalSourceMarket xmlns="4873beb7-5857-4685-be1f-d57550cc96cc" xsi:nil="true"/>
+    <ApprovalStatus xmlns="4873beb7-5857-4685-be1f-d57550cc96cc">InProgress</ApprovalStatus>
+    <TPComponent xmlns="4873beb7-5857-4685-be1f-d57550cc96cc" xsi:nil="true"/>
+    <EditorialTags xmlns="4873beb7-5857-4685-be1f-d57550cc96cc" xsi:nil="true"/>
+    <TPExecutable xmlns="4873beb7-5857-4685-be1f-d57550cc96cc" xsi:nil="true"/>
+    <TPLaunchHelpLink xmlns="4873beb7-5857-4685-be1f-d57550cc96cc" xsi:nil="true"/>
+    <LocComments xmlns="4873beb7-5857-4685-be1f-d57550cc96cc" xsi:nil="true"/>
+    <LocRecommendedHandoff xmlns="4873beb7-5857-4685-be1f-d57550cc96cc" xsi:nil="true"/>
+    <SourceTitle xmlns="4873beb7-5857-4685-be1f-d57550cc96cc" xsi:nil="true"/>
+    <CSXUpdate xmlns="4873beb7-5857-4685-be1f-d57550cc96cc">false</CSXUpdate>
+    <IntlLocPriority xmlns="4873beb7-5857-4685-be1f-d57550cc96cc" xsi:nil="true"/>
+    <UAProjectedTotalWords xmlns="4873beb7-5857-4685-be1f-d57550cc96cc" xsi:nil="true"/>
+    <AssetType xmlns="4873beb7-5857-4685-be1f-d57550cc96cc">TP</AssetType>
+    <MachineTranslated xmlns="4873beb7-5857-4685-be1f-d57550cc96cc">false</MachineTranslated>
+    <OutputCachingOn xmlns="4873beb7-5857-4685-be1f-d57550cc96cc">false</OutputCachingOn>
+    <TemplateStatus xmlns="4873beb7-5857-4685-be1f-d57550cc96cc">Complete</TemplateStatus>
+    <IsSearchable xmlns="4873beb7-5857-4685-be1f-d57550cc96cc">true</IsSearchable>
+    <ContentItem xmlns="4873beb7-5857-4685-be1f-d57550cc96cc" xsi:nil="true"/>
+    <HandoffToMSDN xmlns="4873beb7-5857-4685-be1f-d57550cc96cc" xsi:nil="true"/>
+    <ShowIn xmlns="4873beb7-5857-4685-be1f-d57550cc96cc">Show everywhere</ShowIn>
+    <ThumbnailAssetId xmlns="4873beb7-5857-4685-be1f-d57550cc96cc" xsi:nil="true"/>
+    <UALocComments xmlns="4873beb7-5857-4685-be1f-d57550cc96cc" xsi:nil="true"/>
+    <UALocRecommendation xmlns="4873beb7-5857-4685-be1f-d57550cc96cc">Localize</UALocRecommendation>
+    <LastModifiedDateTime xmlns="4873beb7-5857-4685-be1f-d57550cc96cc" xsi:nil="true"/>
+    <LegacyData xmlns="4873beb7-5857-4685-be1f-d57550cc96cc" xsi:nil="true"/>
+    <LocManualTestRequired xmlns="4873beb7-5857-4685-be1f-d57550cc96cc">false</LocManualTestRequired>
+    <LocMarketGroupTiers2 xmlns="4873beb7-5857-4685-be1f-d57550cc96cc" xsi:nil="true"/>
+    <ClipArtFilename xmlns="4873beb7-5857-4685-be1f-d57550cc96cc" xsi:nil="true"/>
+    <TPApplication xmlns="4873beb7-5857-4685-be1f-d57550cc96cc" xsi:nil="true"/>
+    <CSXHash xmlns="4873beb7-5857-4685-be1f-d57550cc96cc" xsi:nil="true"/>
+    <DirectSourceMarket xmlns="4873beb7-5857-4685-be1f-d57550cc96cc" xsi:nil="true"/>
+    <PrimaryImageGen xmlns="4873beb7-5857-4685-be1f-d57550cc96cc">true</PrimaryImageGen>
+    <PlannedPubDate xmlns="4873beb7-5857-4685-be1f-d57550cc96cc" xsi:nil="true"/>
+    <CSXSubmissionMarket xmlns="4873beb7-5857-4685-be1f-d57550cc96cc" xsi:nil="true"/>
+    <Downloads xmlns="4873beb7-5857-4685-be1f-d57550cc96cc">0</Downloads>
+    <ArtSampleDocs xmlns="4873beb7-5857-4685-be1f-d57550cc96cc" xsi:nil="true"/>
+    <TrustLevel xmlns="4873beb7-5857-4685-be1f-d57550cc96cc">1 Microsoft Managed Content</TrustLevel>
+    <BlockPublish xmlns="4873beb7-5857-4685-be1f-d57550cc96cc">false</BlockPublish>
+    <TPLaunchHelpLinkType xmlns="4873beb7-5857-4685-be1f-d57550cc96cc">Template</TPLaunchHelpLinkType>
+    <LocalizationTagsTaxHTField0 xmlns="4873beb7-5857-4685-be1f-d57550cc96cc">
+      <Terms xmlns="http://schemas.microsoft.com/office/infopath/2007/PartnerControls"/>
+    </LocalizationTagsTaxHTField0>
+    <BusinessGroup xmlns="4873beb7-5857-4685-be1f-d57550cc96cc" xsi:nil="true"/>
+    <Providers xmlns="4873beb7-5857-4685-be1f-d57550cc96cc" xsi:nil="true"/>
+    <TemplateTemplateType xmlns="4873beb7-5857-4685-be1f-d57550cc96cc">Word Document Template</TemplateTemplateType>
+    <TimesCloned xmlns="4873beb7-5857-4685-be1f-d57550cc96cc" xsi:nil="true"/>
+    <TPAppVersion xmlns="4873beb7-5857-4685-be1f-d57550cc96cc" xsi:nil="true"/>
+    <VoteCount xmlns="4873beb7-5857-4685-be1f-d57550cc96cc" xsi:nil="true"/>
+    <AverageRating xmlns="4873beb7-5857-4685-be1f-d57550cc96cc" xsi:nil="true"/>
+    <FeatureTagsTaxHTField0 xmlns="4873beb7-5857-4685-be1f-d57550cc96cc">
+      <Terms xmlns="http://schemas.microsoft.com/office/infopath/2007/PartnerControls"/>
+    </FeatureTagsTaxHTField0>
+    <Provider xmlns="4873beb7-5857-4685-be1f-d57550cc96cc" xsi:nil="true"/>
+    <UACurrentWords xmlns="4873beb7-5857-4685-be1f-d57550cc96cc" xsi:nil="true"/>
+    <AssetId xmlns="4873beb7-5857-4685-be1f-d57550cc96cc">TP103457714</AssetId>
+    <TPClientViewer xmlns="4873beb7-5857-4685-be1f-d57550cc96cc" xsi:nil="true"/>
+    <DSATActionTaken xmlns="4873beb7-5857-4685-be1f-d57550cc96cc" xsi:nil="true"/>
+    <APEditor xmlns="4873beb7-5857-4685-be1f-d57550cc96cc">
+      <UserInfo>
+        <DisplayName/>
+        <AccountId xsi:nil="true"/>
+        <AccountType/>
+      </UserInfo>
+    </APEditor>
+    <TPInstallLocation xmlns="4873beb7-5857-4685-be1f-d57550cc96cc" xsi:nil="true"/>
+    <OOCacheId xmlns="4873beb7-5857-4685-be1f-d57550cc96cc" xsi:nil="true"/>
+    <IsDeleted xmlns="4873beb7-5857-4685-be1f-d57550cc96cc">false</IsDeleted>
+    <PublishTargets xmlns="4873beb7-5857-4685-be1f-d57550cc96cc">OfficeOnlineVNext</PublishTargets>
+    <ApprovalLog xmlns="4873beb7-5857-4685-be1f-d57550cc96cc" xsi:nil="true"/>
+    <BugNumber xmlns="4873beb7-5857-4685-be1f-d57550cc96cc" xsi:nil="true"/>
+    <CrawlForDependencies xmlns="4873beb7-5857-4685-be1f-d57550cc96cc">false</CrawlForDependencies>
+    <InternalTagsTaxHTField0 xmlns="4873beb7-5857-4685-be1f-d57550cc96cc">
+      <Terms xmlns="http://schemas.microsoft.com/office/infopath/2007/PartnerControls"/>
+    </InternalTagsTaxHTField0>
+    <LastHandOff xmlns="4873beb7-5857-4685-be1f-d57550cc96cc" xsi:nil="true"/>
+    <Milestone xmlns="4873beb7-5857-4685-be1f-d57550cc96cc" xsi:nil="true"/>
+    <OriginalRelease xmlns="4873beb7-5857-4685-be1f-d57550cc96cc">15</OriginalRelease>
+    <RecommendationsModifier xmlns="4873beb7-5857-4685-be1f-d57550cc96cc" xsi:nil="true"/>
+    <ScenarioTagsTaxHTField0 xmlns="4873beb7-5857-4685-be1f-d57550cc96cc">
+      <Terms xmlns="http://schemas.microsoft.com/office/infopath/2007/PartnerControls"/>
+    </ScenarioTagsTaxHTField0>
+    <UANotes xmlns="4873beb7-5857-4685-be1f-d57550cc96cc" xsi:nil="true"/>
+  </documentManagement>
+</p:properties>
 </file>
 
-<file path=customXml/itemProps3.xml><?xml version="1.0" encoding="utf-8"?>
+<file path=customXml/itemProps1.xml><?xml version="1.0" encoding="utf-8"?>
 <ds:datastoreItem xmlns:ds="http://schemas.openxmlformats.org/officeDocument/2006/customXml" ds:itemID="{9332E30D-EFB4-40E8-AB8F-C2E02C2E75EB}">
   <ds:schemaRefs>
     <ds:schemaRef ds:uri="http://schemas.microsoft.com/office/2006/metadata/contentType"/>
@@ -16606,4 +16457,22 @@
     <ds:schemaRef ds:uri="http://schemas.microsoft.com/internal/obd"/>
   </ds:schemaRefs>
 </ds:datastoreItem>
+</file>
+
+<file path=customXml/itemProps2.xml><?xml version="1.0" encoding="utf-8"?>
+<ds:datastoreItem xmlns:ds="http://schemas.openxmlformats.org/officeDocument/2006/customXml" ds:itemID="{499EA1EC-B023-4266-9865-E1EDA122A8C9}">
+  <ds:schemaRefs>
+    <ds:schemaRef ds:uri="http://schemas.microsoft.com/sharepoint/v3/contenttype/forms"/>
+  </ds:schemaRefs>
+</ds:datastoreItem>
+</file>
+
+<file path=customXml/itemProps3.xml><?xml version="1.0" encoding="utf-8"?>
+<ds:datastoreItem xmlns:ds="http://schemas.openxmlformats.org/officeDocument/2006/customXml" ds:itemID="{63671810-3EF7-4C8E-BCBA-248ABE2BAB39}">
+  <ds:schemaRefs>
+    <ds:schemaRef ds:uri="http://schemas.microsoft.com/office/2006/metadata/properties"/>
+    <ds:schemaRef ds:uri="http://schemas.microsoft.com/office/infopath/2007/PartnerControls"/>
+    <ds:schemaRef ds:uri="4873beb7-5857-4685-be1f-d57550cc96cc"/>
+  </ds:schemaRefs>
+</ds:datastoreItem>
 </file>
</xml_diff>